<commit_message>
Updated the Dissertation Document
</commit_message>
<xml_diff>
--- a/Documents/Dissertation.docx
+++ b/Documents/Dissertation.docx
@@ -1385,7 +1385,25 @@
           <w:sz w:val="24"/>
           <w:szCs w:val="24"/>
         </w:rPr>
-        <w:t>Yang et al. (2022) delve into the intricacies of sentiment analysis within microblog comments, recognizing the unique challenges posed by the informal nature and emotional richness of such texts. Their research emphasizes the importance of understanding the nuanced expressions of sentiment, especially when traditional texts are interspersed with emojis, which can significantly alter the perceived sentiment of the message. For instance, a statement like "My stomach hurts I don't want to talk" conveys a clear negative sentiment, whereas a seemingly positive sentence such as "The clothes I ordered arrived and they look beautiful" might express a different sentiment in context, especially when accompanied by emojis.</w:t>
+        <w:t xml:space="preserve">Yang et al. (2022) </w:t>
+      </w:r>
+      <w:proofErr w:type="gramStart"/>
+      <w:r>
+        <w:rPr>
+          <w:rFonts w:asciiTheme="majorBidi" w:hAnsiTheme="majorBidi" w:cstheme="majorBidi"/>
+          <w:sz w:val="24"/>
+          <w:szCs w:val="24"/>
+        </w:rPr>
+        <w:t>delve</w:t>
+      </w:r>
+      <w:proofErr w:type="gramEnd"/>
+      <w:r>
+        <w:rPr>
+          <w:rFonts w:asciiTheme="majorBidi" w:hAnsiTheme="majorBidi" w:cstheme="majorBidi"/>
+          <w:sz w:val="24"/>
+          <w:szCs w:val="24"/>
+        </w:rPr>
+        <w:t xml:space="preserve"> into the intricacies of sentiment analysis within microblog comments, recognizing the unique challenges posed by the informal nature and emotional richness of such texts. Their research emphasizes the importance of understanding the nuanced expressions of sentiment, especially when traditional texts are interspersed with emojis, which can significantly alter the perceived sentiment of the message. For instance, a statement like "My stomach hurts I don't want to talk" conveys a clear negative sentiment, whereas a seemingly positive sentence such as "The clothes I ordered arrived and they look beautiful" might express a different sentiment in context, especially when accompanied by emojis.</w:t>
       </w:r>
     </w:p>
     <w:p>
@@ -1530,25 +1548,115 @@
           <w:sz w:val="24"/>
           <w:szCs w:val="24"/>
         </w:rPr>
-        <w:t>Liu et al. (2020) delve into enhancing sentiment analysis for e-commerce product reviews through the innovative Bert-BiGRU-Softmax model. This model intricately combines BERT for robust feature extraction at the pre-processing phase, BiGRU to manage long-term dependencies and nuances within the text, and Softmax for final sentiment classification. This fusion aims to address domain-specific challenges, ensuring accurate dimension mapping and sentiment polarity identification across diverse product categories​​.</w:t>
-      </w:r>
-    </w:p>
-    <w:p>
-      <w:pPr>
-        <w:jc w:val="both"/>
-        <w:rPr>
-          <w:rFonts w:asciiTheme="majorBidi" w:hAnsiTheme="majorBidi" w:cstheme="majorBidi"/>
-          <w:sz w:val="24"/>
-          <w:szCs w:val="24"/>
-        </w:rPr>
-      </w:pPr>
-      <w:r>
-        <w:rPr>
-          <w:rFonts w:asciiTheme="majorBidi" w:hAnsiTheme="majorBidi" w:cstheme="majorBidi"/>
-          <w:sz w:val="24"/>
-          <w:szCs w:val="24"/>
-        </w:rPr>
-        <w:t>The model's novelty lies in its bidirectional GRU component, which, unlike traditional sentiment lexicons, discerns sentiment polarity with precision across various product dimensions. By leveraging both forward and reverse information, BiGRU facilitates a more nuanced understanding of sentiment, capturing the interplay between past and future textual contexts, thus enabling a richer analysis of e-commerce product quality reviews​​.</w:t>
+        <w:t>Liu et al. (2020) delve into enhancing sentiment analysis for e-commerce product reviews through the innovative Bert-</w:t>
+      </w:r>
+      <w:proofErr w:type="spellStart"/>
+      <w:r>
+        <w:rPr>
+          <w:rFonts w:asciiTheme="majorBidi" w:hAnsiTheme="majorBidi" w:cstheme="majorBidi"/>
+          <w:sz w:val="24"/>
+          <w:szCs w:val="24"/>
+        </w:rPr>
+        <w:t>BiGRU</w:t>
+      </w:r>
+      <w:proofErr w:type="spellEnd"/>
+      <w:r>
+        <w:rPr>
+          <w:rFonts w:asciiTheme="majorBidi" w:hAnsiTheme="majorBidi" w:cstheme="majorBidi"/>
+          <w:sz w:val="24"/>
+          <w:szCs w:val="24"/>
+        </w:rPr>
+        <w:t>-</w:t>
+      </w:r>
+      <w:proofErr w:type="spellStart"/>
+      <w:r>
+        <w:rPr>
+          <w:rFonts w:asciiTheme="majorBidi" w:hAnsiTheme="majorBidi" w:cstheme="majorBidi"/>
+          <w:sz w:val="24"/>
+          <w:szCs w:val="24"/>
+        </w:rPr>
+        <w:t>Softmax</w:t>
+      </w:r>
+      <w:proofErr w:type="spellEnd"/>
+      <w:r>
+        <w:rPr>
+          <w:rFonts w:asciiTheme="majorBidi" w:hAnsiTheme="majorBidi" w:cstheme="majorBidi"/>
+          <w:sz w:val="24"/>
+          <w:szCs w:val="24"/>
+        </w:rPr>
+        <w:t xml:space="preserve"> model. This model intricately combines BERT for robust feature extraction at the pre-processing phase, </w:t>
+      </w:r>
+      <w:proofErr w:type="spellStart"/>
+      <w:r>
+        <w:rPr>
+          <w:rFonts w:asciiTheme="majorBidi" w:hAnsiTheme="majorBidi" w:cstheme="majorBidi"/>
+          <w:sz w:val="24"/>
+          <w:szCs w:val="24"/>
+        </w:rPr>
+        <w:t>BiGRU</w:t>
+      </w:r>
+      <w:proofErr w:type="spellEnd"/>
+      <w:r>
+        <w:rPr>
+          <w:rFonts w:asciiTheme="majorBidi" w:hAnsiTheme="majorBidi" w:cstheme="majorBidi"/>
+          <w:sz w:val="24"/>
+          <w:szCs w:val="24"/>
+        </w:rPr>
+        <w:t xml:space="preserve"> to manage long-term dependencies and nuances within the text, and </w:t>
+      </w:r>
+      <w:proofErr w:type="spellStart"/>
+      <w:r>
+        <w:rPr>
+          <w:rFonts w:asciiTheme="majorBidi" w:hAnsiTheme="majorBidi" w:cstheme="majorBidi"/>
+          <w:sz w:val="24"/>
+          <w:szCs w:val="24"/>
+        </w:rPr>
+        <w:t>Softmax</w:t>
+      </w:r>
+      <w:proofErr w:type="spellEnd"/>
+      <w:r>
+        <w:rPr>
+          <w:rFonts w:asciiTheme="majorBidi" w:hAnsiTheme="majorBidi" w:cstheme="majorBidi"/>
+          <w:sz w:val="24"/>
+          <w:szCs w:val="24"/>
+        </w:rPr>
+        <w:t xml:space="preserve"> for final sentiment classification. This fusion aims to address domain-specific challenges, ensuring accurate dimension mapping and sentiment polarity identification across diverse product categories​​.</w:t>
+      </w:r>
+    </w:p>
+    <w:p>
+      <w:pPr>
+        <w:jc w:val="both"/>
+        <w:rPr>
+          <w:rFonts w:asciiTheme="majorBidi" w:hAnsiTheme="majorBidi" w:cstheme="majorBidi"/>
+          <w:sz w:val="24"/>
+          <w:szCs w:val="24"/>
+        </w:rPr>
+      </w:pPr>
+      <w:r>
+        <w:rPr>
+          <w:rFonts w:asciiTheme="majorBidi" w:hAnsiTheme="majorBidi" w:cstheme="majorBidi"/>
+          <w:sz w:val="24"/>
+          <w:szCs w:val="24"/>
+        </w:rPr>
+        <w:t xml:space="preserve">The model's novelty lies in its bidirectional GRU component, which, unlike traditional sentiment lexicons, discerns sentiment polarity with precision across various product dimensions. By leveraging both forward and reverse information, </w:t>
+      </w:r>
+      <w:proofErr w:type="spellStart"/>
+      <w:r>
+        <w:rPr>
+          <w:rFonts w:asciiTheme="majorBidi" w:hAnsiTheme="majorBidi" w:cstheme="majorBidi"/>
+          <w:sz w:val="24"/>
+          <w:szCs w:val="24"/>
+        </w:rPr>
+        <w:t>BiGRU</w:t>
+      </w:r>
+      <w:proofErr w:type="spellEnd"/>
+      <w:r>
+        <w:rPr>
+          <w:rFonts w:asciiTheme="majorBidi" w:hAnsiTheme="majorBidi" w:cstheme="majorBidi"/>
+          <w:sz w:val="24"/>
+          <w:szCs w:val="24"/>
+        </w:rPr>
+        <w:t xml:space="preserve"> facilitates a more nuanced understanding of sentiment, capturing the interplay between past and future textual contexts, thus enabling a richer analysis of e-commerce product quality reviews​​.</w:t>
       </w:r>
     </w:p>
     <w:p>
@@ -1567,61 +1675,179 @@
           <w:szCs w:val="24"/>
         </w:rPr>
         <w:lastRenderedPageBreak/>
-        <w:t>Furthermore, the integration of an attention mechanism within the Softmax layer underscores the model's sophistication. By aggregating semantic features and calculating sentiment polarity through a linear weighted sum approach, this mechanism ensures that the model's sentiment classification is not just based on isolated textual fragments but considers the holistic sentiment conveyed across sentence sequences. This sophisticated analysis approach allows for a more nuanced understanding of consumer sentiment, aligning closely with the objectives of providing deeper insights into customer feedback for e-commerce stakeholders​​.</w:t>
-      </w:r>
-    </w:p>
-    <w:p>
-      <w:pPr>
-        <w:jc w:val="both"/>
-        <w:rPr>
-          <w:rFonts w:asciiTheme="majorBidi" w:hAnsiTheme="majorBidi" w:cstheme="majorBidi"/>
-          <w:sz w:val="24"/>
-          <w:szCs w:val="24"/>
-        </w:rPr>
-      </w:pPr>
-      <w:r>
-        <w:rPr>
-          <w:rFonts w:asciiTheme="majorBidi" w:hAnsiTheme="majorBidi" w:cstheme="majorBidi"/>
-          <w:sz w:val="24"/>
-          <w:szCs w:val="24"/>
-        </w:rPr>
-        <w:t>In sum, the Bert-BiGRU-Softmax model represents a significant advancement in sentiment analysis, particularly in the e-commerce domain. Its ability to navigate the complexities of sentiment expression, enhanced by the strategic integration of BERT, BiGRU, and Softmax with an attention mechanism, sets a new standard for accuracy and depth in understanding consumer sentiment, paving the way for more targeted and effective e-commerce strategies.</w:t>
-      </w:r>
-    </w:p>
-    <w:p>
-      <w:pPr>
-        <w:jc w:val="both"/>
-        <w:rPr>
-          <w:rFonts w:asciiTheme="majorBidi" w:hAnsiTheme="majorBidi" w:cstheme="majorBidi"/>
-          <w:sz w:val="24"/>
-          <w:szCs w:val="24"/>
-        </w:rPr>
-      </w:pPr>
-      <w:r>
-        <w:rPr>
-          <w:rFonts w:asciiTheme="majorBidi" w:hAnsiTheme="majorBidi" w:cstheme="majorBidi"/>
-          <w:sz w:val="24"/>
-          <w:szCs w:val="24"/>
-        </w:rPr>
-        <w:t>Singh et al. (2022) delve into sentiment analysis on Twitter data by employing LSTM models integrated with emoji embeddings. Their approach includes a dictionary-based method for processing emojis within datasets, emphasizing the significance of advanced pre-processing techniques to ensure the accuracy of sentiment analysis results. This study highlights the critical role of emojis in conveying emotions and sentiments in digital communications, aligning with the broader aim of enhancing sentiment analysis methodologies through the inclusion of multi-modal data sources.</w:t>
-      </w:r>
-    </w:p>
-    <w:p>
-      <w:pPr>
-        <w:jc w:val="both"/>
-        <w:rPr>
-          <w:rFonts w:asciiTheme="majorBidi" w:hAnsiTheme="majorBidi" w:cstheme="majorBidi"/>
-          <w:sz w:val="24"/>
-          <w:szCs w:val="24"/>
-        </w:rPr>
-      </w:pPr>
-      <w:r>
-        <w:rPr>
-          <w:rFonts w:asciiTheme="majorBidi" w:hAnsiTheme="majorBidi" w:cstheme="majorBidi"/>
-          <w:sz w:val="24"/>
-          <w:szCs w:val="24"/>
-        </w:rPr>
-        <w:t>Ahanin et al. (2023) introduce two innovative models for emotion classification tailored to the nuances of Twitter data. The first model employs Word2Vec-based word embeddings, complemented by human-engineered features, emoji and hashtag embeddings, and mood features, leveraging a deep learning algorithm, Bi-LSTM, for training and testing. The second model integrates a transformer-based BERT model with Bi-LSTM to capture the emotional context within text messages, applying similar pre-processing techniques to both models​​.</w:t>
+        <w:t xml:space="preserve">Furthermore, the integration of an attention mechanism within the </w:t>
+      </w:r>
+      <w:proofErr w:type="spellStart"/>
+      <w:r>
+        <w:rPr>
+          <w:rFonts w:asciiTheme="majorBidi" w:hAnsiTheme="majorBidi" w:cstheme="majorBidi"/>
+          <w:sz w:val="24"/>
+          <w:szCs w:val="24"/>
+        </w:rPr>
+        <w:t>Softmax</w:t>
+      </w:r>
+      <w:proofErr w:type="spellEnd"/>
+      <w:r>
+        <w:rPr>
+          <w:rFonts w:asciiTheme="majorBidi" w:hAnsiTheme="majorBidi" w:cstheme="majorBidi"/>
+          <w:sz w:val="24"/>
+          <w:szCs w:val="24"/>
+        </w:rPr>
+        <w:t xml:space="preserve"> layer underscores the model's sophistication. By aggregating semantic features and calculating sentiment polarity through a linear weighted sum approach, this mechanism ensures that the model's sentiment classification is not just based on isolated textual fragments but considers the holistic sentiment conveyed across sentence sequences. This sophisticated analysis approach allows for a more nuanced understanding of consumer sentiment, aligning closely with the objectives of providing deeper insights into customer feedback for e-commerce stakeholders​​.</w:t>
+      </w:r>
+    </w:p>
+    <w:p>
+      <w:pPr>
+        <w:jc w:val="both"/>
+        <w:rPr>
+          <w:rFonts w:asciiTheme="majorBidi" w:hAnsiTheme="majorBidi" w:cstheme="majorBidi"/>
+          <w:sz w:val="24"/>
+          <w:szCs w:val="24"/>
+        </w:rPr>
+      </w:pPr>
+      <w:r>
+        <w:rPr>
+          <w:rFonts w:asciiTheme="majorBidi" w:hAnsiTheme="majorBidi" w:cstheme="majorBidi"/>
+          <w:sz w:val="24"/>
+          <w:szCs w:val="24"/>
+        </w:rPr>
+        <w:t>In sum, the Bert-</w:t>
+      </w:r>
+      <w:proofErr w:type="spellStart"/>
+      <w:r>
+        <w:rPr>
+          <w:rFonts w:asciiTheme="majorBidi" w:hAnsiTheme="majorBidi" w:cstheme="majorBidi"/>
+          <w:sz w:val="24"/>
+          <w:szCs w:val="24"/>
+        </w:rPr>
+        <w:t>BiGRU</w:t>
+      </w:r>
+      <w:proofErr w:type="spellEnd"/>
+      <w:r>
+        <w:rPr>
+          <w:rFonts w:asciiTheme="majorBidi" w:hAnsiTheme="majorBidi" w:cstheme="majorBidi"/>
+          <w:sz w:val="24"/>
+          <w:szCs w:val="24"/>
+        </w:rPr>
+        <w:t>-</w:t>
+      </w:r>
+      <w:proofErr w:type="spellStart"/>
+      <w:r>
+        <w:rPr>
+          <w:rFonts w:asciiTheme="majorBidi" w:hAnsiTheme="majorBidi" w:cstheme="majorBidi"/>
+          <w:sz w:val="24"/>
+          <w:szCs w:val="24"/>
+        </w:rPr>
+        <w:t>Softmax</w:t>
+      </w:r>
+      <w:proofErr w:type="spellEnd"/>
+      <w:r>
+        <w:rPr>
+          <w:rFonts w:asciiTheme="majorBidi" w:hAnsiTheme="majorBidi" w:cstheme="majorBidi"/>
+          <w:sz w:val="24"/>
+          <w:szCs w:val="24"/>
+        </w:rPr>
+        <w:t xml:space="preserve"> model represents a significant advancement in sentiment analysis, particularly in the e-commerce domain. Its ability to navigate the complexities of sentiment expression, enhanced by the strategic integration of BERT, </w:t>
+      </w:r>
+      <w:proofErr w:type="spellStart"/>
+      <w:r>
+        <w:rPr>
+          <w:rFonts w:asciiTheme="majorBidi" w:hAnsiTheme="majorBidi" w:cstheme="majorBidi"/>
+          <w:sz w:val="24"/>
+          <w:szCs w:val="24"/>
+        </w:rPr>
+        <w:t>BiGRU</w:t>
+      </w:r>
+      <w:proofErr w:type="spellEnd"/>
+      <w:r>
+        <w:rPr>
+          <w:rFonts w:asciiTheme="majorBidi" w:hAnsiTheme="majorBidi" w:cstheme="majorBidi"/>
+          <w:sz w:val="24"/>
+          <w:szCs w:val="24"/>
+        </w:rPr>
+        <w:t xml:space="preserve">, and </w:t>
+      </w:r>
+      <w:proofErr w:type="spellStart"/>
+      <w:r>
+        <w:rPr>
+          <w:rFonts w:asciiTheme="majorBidi" w:hAnsiTheme="majorBidi" w:cstheme="majorBidi"/>
+          <w:sz w:val="24"/>
+          <w:szCs w:val="24"/>
+        </w:rPr>
+        <w:t>Softmax</w:t>
+      </w:r>
+      <w:proofErr w:type="spellEnd"/>
+      <w:r>
+        <w:rPr>
+          <w:rFonts w:asciiTheme="majorBidi" w:hAnsiTheme="majorBidi" w:cstheme="majorBidi"/>
+          <w:sz w:val="24"/>
+          <w:szCs w:val="24"/>
+        </w:rPr>
+        <w:t xml:space="preserve"> with an attention mechanism, sets a new standard for accuracy and depth in understanding consumer sentiment, paving the way for more targeted and effective e-commerce strategies.</w:t>
+      </w:r>
+    </w:p>
+    <w:p>
+      <w:pPr>
+        <w:jc w:val="both"/>
+        <w:rPr>
+          <w:rFonts w:asciiTheme="majorBidi" w:hAnsiTheme="majorBidi" w:cstheme="majorBidi"/>
+          <w:sz w:val="24"/>
+          <w:szCs w:val="24"/>
+        </w:rPr>
+      </w:pPr>
+      <w:r>
+        <w:rPr>
+          <w:rFonts w:asciiTheme="majorBidi" w:hAnsiTheme="majorBidi" w:cstheme="majorBidi"/>
+          <w:sz w:val="24"/>
+          <w:szCs w:val="24"/>
+        </w:rPr>
+        <w:t xml:space="preserve">Singh et al. (2022) </w:t>
+      </w:r>
+      <w:proofErr w:type="gramStart"/>
+      <w:r>
+        <w:rPr>
+          <w:rFonts w:asciiTheme="majorBidi" w:hAnsiTheme="majorBidi" w:cstheme="majorBidi"/>
+          <w:sz w:val="24"/>
+          <w:szCs w:val="24"/>
+        </w:rPr>
+        <w:t>delve</w:t>
+      </w:r>
+      <w:proofErr w:type="gramEnd"/>
+      <w:r>
+        <w:rPr>
+          <w:rFonts w:asciiTheme="majorBidi" w:hAnsiTheme="majorBidi" w:cstheme="majorBidi"/>
+          <w:sz w:val="24"/>
+          <w:szCs w:val="24"/>
+        </w:rPr>
+        <w:t xml:space="preserve"> into sentiment analysis on Twitter data by employing LSTM models integrated with emoji embeddings. Their approach includes a dictionary-based method for processing emojis within datasets, emphasizing the significance of advanced pre-processing techniques to ensure the accuracy of sentiment analysis results. This study highlights the critical role of emojis in conveying emotions and sentiments in digital communications, aligning with the broader aim of enhancing sentiment analysis methodologies through the inclusion of multi-modal data sources.</w:t>
+      </w:r>
+    </w:p>
+    <w:p>
+      <w:pPr>
+        <w:jc w:val="both"/>
+        <w:rPr>
+          <w:rFonts w:asciiTheme="majorBidi" w:hAnsiTheme="majorBidi" w:cstheme="majorBidi"/>
+          <w:sz w:val="24"/>
+          <w:szCs w:val="24"/>
+        </w:rPr>
+      </w:pPr>
+      <w:proofErr w:type="spellStart"/>
+      <w:r>
+        <w:rPr>
+          <w:rFonts w:asciiTheme="majorBidi" w:hAnsiTheme="majorBidi" w:cstheme="majorBidi"/>
+          <w:sz w:val="24"/>
+          <w:szCs w:val="24"/>
+        </w:rPr>
+        <w:t>Ahanin</w:t>
+      </w:r>
+      <w:proofErr w:type="spellEnd"/>
+      <w:r>
+        <w:rPr>
+          <w:rFonts w:asciiTheme="majorBidi" w:hAnsiTheme="majorBidi" w:cstheme="majorBidi"/>
+          <w:sz w:val="24"/>
+          <w:szCs w:val="24"/>
+        </w:rPr>
+        <w:t xml:space="preserve"> et al. (2023) introduce two innovative models for emotion classification tailored to the nuances of Twitter data. The first model employs Word2Vec-based word embeddings, complemented by human-engineered features, emoji and hashtag embeddings, and mood features, leveraging a deep learning algorithm, Bi-LSTM, for training and testing. The second model integrates a transformer-based BERT model with Bi-LSTM to capture the emotional context within text messages, applying similar pre-processing techniques to both models​​.</w:t>
       </w:r>
     </w:p>
     <w:p>
@@ -1657,7 +1883,25 @@
           <w:sz w:val="24"/>
           <w:szCs w:val="24"/>
         </w:rPr>
-        <w:t>Furthermore, Ahanin et al. address a common limitation in deep learning approaches such as LSTM and BERT: their partial reliance on prior knowledge about negation cues for detecting polarity inference. Their methodology aims to identify negation shifts without the need for such prior knowledge, thereby enhancing the model's ability to understand nuanced emotional expressions within text, a significant step forward in emotion classification research​​.</w:t>
+        <w:t xml:space="preserve">Furthermore, </w:t>
+      </w:r>
+      <w:proofErr w:type="spellStart"/>
+      <w:r>
+        <w:rPr>
+          <w:rFonts w:asciiTheme="majorBidi" w:hAnsiTheme="majorBidi" w:cstheme="majorBidi"/>
+          <w:sz w:val="24"/>
+          <w:szCs w:val="24"/>
+        </w:rPr>
+        <w:t>Ahanin</w:t>
+      </w:r>
+      <w:proofErr w:type="spellEnd"/>
+      <w:r>
+        <w:rPr>
+          <w:rFonts w:asciiTheme="majorBidi" w:hAnsiTheme="majorBidi" w:cstheme="majorBidi"/>
+          <w:sz w:val="24"/>
+          <w:szCs w:val="24"/>
+        </w:rPr>
+        <w:t xml:space="preserve"> et al. address a common limitation in deep learning approaches such as LSTM and BERT: their partial reliance on prior knowledge about negation cues for detecting polarity inference. Their methodology aims to identify negation shifts without the need for such prior knowledge, thereby enhancing the model's ability to understand nuanced emotional expressions within text, a significant step forward in emotion classification research​​.</w:t>
       </w:r>
     </w:p>
     <w:p>
@@ -1684,7 +1928,25 @@
           <w:szCs w:val="24"/>
         </w:rPr>
         <w:lastRenderedPageBreak/>
-        <w:t>(2023) work to the innovative integration of emoji embeddings by Barry et al. (2021), each study contributes to a deeper understanding of the multifaceted nature of sentiment analysis. The advancements in aspect-based sentiment analysis by Zhang et al. (2023), the exploration of LSTM models by Singh et al. (2022), and the methodological innovations presented by Liu et al. (2020 &amp; 2021), alongside the comparative analysis of deep learning models by Ahanin et al. (2023), collectively highlight the importance of integrating multi-modal data and advanced computational techniques to enhance the accuracy and depth of sentiment analysis.</w:t>
+        <w:t xml:space="preserve">(2023) work to the innovative integration of emoji embeddings by Barry et al. (2021), each study contributes to a deeper understanding of the multifaceted nature of sentiment analysis. The advancements in aspect-based sentiment analysis by Zhang et al. (2023), the exploration of LSTM models by Singh et al. (2022), and the methodological innovations presented by Liu et al. (2020 &amp; 2021), alongside the comparative analysis of deep learning models by </w:t>
+      </w:r>
+      <w:proofErr w:type="spellStart"/>
+      <w:r>
+        <w:rPr>
+          <w:rFonts w:asciiTheme="majorBidi" w:hAnsiTheme="majorBidi" w:cstheme="majorBidi"/>
+          <w:sz w:val="24"/>
+          <w:szCs w:val="24"/>
+        </w:rPr>
+        <w:t>Ahanin</w:t>
+      </w:r>
+      <w:proofErr w:type="spellEnd"/>
+      <w:r>
+        <w:rPr>
+          <w:rFonts w:asciiTheme="majorBidi" w:hAnsiTheme="majorBidi" w:cstheme="majorBidi"/>
+          <w:sz w:val="24"/>
+          <w:szCs w:val="24"/>
+        </w:rPr>
+        <w:t xml:space="preserve"> et al. (2023), collectively highlight the importance of integrating multi-modal data and advanced computational techniques to enhance the accuracy and depth of sentiment analysis.</w:t>
       </w:r>
     </w:p>
     <w:p>
@@ -1969,7 +2231,25 @@
           <w:sz w:val="24"/>
           <w:szCs w:val="24"/>
         </w:rPr>
-        <w:t xml:space="preserve"> Implement demojization to convert emojis within reviews into their textual representations, integrating these with review texts for model input.</w:t>
+        <w:t xml:space="preserve"> Implement </w:t>
+      </w:r>
+      <w:proofErr w:type="spellStart"/>
+      <w:r>
+        <w:rPr>
+          <w:rFonts w:asciiTheme="majorBidi" w:hAnsiTheme="majorBidi" w:cstheme="majorBidi"/>
+          <w:sz w:val="24"/>
+          <w:szCs w:val="24"/>
+        </w:rPr>
+        <w:t>demojization</w:t>
+      </w:r>
+      <w:proofErr w:type="spellEnd"/>
+      <w:r>
+        <w:rPr>
+          <w:rFonts w:asciiTheme="majorBidi" w:hAnsiTheme="majorBidi" w:cstheme="majorBidi"/>
+          <w:sz w:val="24"/>
+          <w:szCs w:val="24"/>
+        </w:rPr>
+        <w:t xml:space="preserve"> to convert emojis within reviews into their textual representations, integrating these with review texts for model input.</w:t>
       </w:r>
     </w:p>
     <w:p>
@@ -2281,7 +2561,25 @@
           <w:sz w:val="24"/>
           <w:szCs w:val="24"/>
         </w:rPr>
-        <w:t xml:space="preserve">This section describe the important steps taken during the data preparation phase, which includes data collection, data preprocessing, data annotation, and generating final labels using a combination approach. </w:t>
+        <w:t xml:space="preserve">This section </w:t>
+      </w:r>
+      <w:proofErr w:type="gramStart"/>
+      <w:r>
+        <w:rPr>
+          <w:rFonts w:asciiTheme="majorBidi" w:hAnsiTheme="majorBidi" w:cstheme="majorBidi"/>
+          <w:sz w:val="24"/>
+          <w:szCs w:val="24"/>
+        </w:rPr>
+        <w:t>describe</w:t>
+      </w:r>
+      <w:proofErr w:type="gramEnd"/>
+      <w:r>
+        <w:rPr>
+          <w:rFonts w:asciiTheme="majorBidi" w:hAnsiTheme="majorBidi" w:cstheme="majorBidi"/>
+          <w:sz w:val="24"/>
+          <w:szCs w:val="24"/>
+        </w:rPr>
+        <w:t xml:space="preserve"> the important steps taken during the data preparation phase, which includes data collection, data preprocessing, data annotation, and generating final labels using a combination approach. </w:t>
       </w:r>
     </w:p>
     <w:p>
@@ -2322,7 +2620,25 @@
           <w:szCs w:val="24"/>
         </w:rPr>
         <w:lastRenderedPageBreak/>
-        <w:t>In natural language processing activities like sentiment analysis, text preparation is a vital stage. In this work, data cleaned and normalized the raw text data gathered from the Amazon Product Reviews dataset using a number of text preparation approaches. Python was used to implement the preprocessing processes, together with its NLTK, spaCy, emoji, and scikit-learn packages.</w:t>
+        <w:t xml:space="preserve">In natural language processing activities like sentiment analysis, text preparation is a vital stage. In this work, data cleaned and normalized the raw text data gathered from the Amazon Product Reviews dataset using a number of text preparation approaches. Python was used to implement the preprocessing processes, together with its NLTK, </w:t>
+      </w:r>
+      <w:proofErr w:type="spellStart"/>
+      <w:r>
+        <w:rPr>
+          <w:rFonts w:asciiTheme="majorBidi" w:hAnsiTheme="majorBidi" w:cstheme="majorBidi"/>
+          <w:sz w:val="24"/>
+          <w:szCs w:val="24"/>
+        </w:rPr>
+        <w:t>spaCy</w:t>
+      </w:r>
+      <w:proofErr w:type="spellEnd"/>
+      <w:r>
+        <w:rPr>
+          <w:rFonts w:asciiTheme="majorBidi" w:hAnsiTheme="majorBidi" w:cstheme="majorBidi"/>
+          <w:sz w:val="24"/>
+          <w:szCs w:val="24"/>
+        </w:rPr>
+        <w:t>, emoji, and scikit-learn packages.</w:t>
       </w:r>
     </w:p>
     <w:p>
@@ -5678,7 +5994,25 @@
           <w:sz w:val="24"/>
           <w:szCs w:val="24"/>
         </w:rPr>
-        <w:t xml:space="preserve"> class was adapted to accommodate not only the textual content of reviews but also the associated emojis. Each emoji within a review was converted to its textual representation using a process known as demojization, which translates graphical emojis into their descriptive textual counterparts.</w:t>
+        <w:t xml:space="preserve"> class was adapted to accommodate not only the textual content of reviews but also the associated emojis. Each emoji within a review was converted to its textual representation using a process known as </w:t>
+      </w:r>
+      <w:proofErr w:type="spellStart"/>
+      <w:r>
+        <w:rPr>
+          <w:rFonts w:asciiTheme="majorBidi" w:hAnsiTheme="majorBidi" w:cstheme="majorBidi"/>
+          <w:sz w:val="24"/>
+          <w:szCs w:val="24"/>
+        </w:rPr>
+        <w:t>demojization</w:t>
+      </w:r>
+      <w:proofErr w:type="spellEnd"/>
+      <w:r>
+        <w:rPr>
+          <w:rFonts w:asciiTheme="majorBidi" w:hAnsiTheme="majorBidi" w:cstheme="majorBidi"/>
+          <w:sz w:val="24"/>
+          <w:szCs w:val="24"/>
+        </w:rPr>
+        <w:t>, which translates graphical emojis into their descriptive textual counterparts.</w:t>
       </w:r>
     </w:p>
     <w:p>
@@ -5717,6 +6051,7 @@
         </w:rPr>
         <w:t xml:space="preserve">The </w:t>
       </w:r>
+      <w:proofErr w:type="spellStart"/>
       <w:r>
         <w:rPr>
           <w:rFonts w:asciiTheme="majorBidi" w:hAnsiTheme="majorBidi" w:cstheme="majorBidi"/>
@@ -5727,6 +6062,7 @@
         </w:rPr>
         <w:t>SentimentClassifier</w:t>
       </w:r>
+      <w:proofErr w:type="spellEnd"/>
       <w:r>
         <w:rPr>
           <w:rFonts w:asciiTheme="majorBidi" w:hAnsiTheme="majorBidi" w:cstheme="majorBidi"/>
@@ -6011,7 +6347,25 @@
           <w:sz w:val="24"/>
           <w:szCs w:val="24"/>
         </w:rPr>
-        <w:t>Emojis within reviews were treated with particular attention, being first demojized and then transformed into embeddings. A custom embedding layer was designed to represent emojis, with dimensions aligned with the BERT model's hidden size to ensure seamless integration into the model architecture.</w:t>
+        <w:t xml:space="preserve">Emojis within reviews were treated with particular attention, being first </w:t>
+      </w:r>
+      <w:proofErr w:type="spellStart"/>
+      <w:r>
+        <w:rPr>
+          <w:rFonts w:asciiTheme="majorBidi" w:hAnsiTheme="majorBidi" w:cstheme="majorBidi"/>
+          <w:sz w:val="24"/>
+          <w:szCs w:val="24"/>
+        </w:rPr>
+        <w:t>demojized</w:t>
+      </w:r>
+      <w:proofErr w:type="spellEnd"/>
+      <w:r>
+        <w:rPr>
+          <w:rFonts w:asciiTheme="majorBidi" w:hAnsiTheme="majorBidi" w:cstheme="majorBidi"/>
+          <w:sz w:val="24"/>
+          <w:szCs w:val="24"/>
+        </w:rPr>
+        <w:t xml:space="preserve"> and then transformed into embeddings. A custom embedding layer was designed to represent emojis, with dimensions aligned with the BERT model's hidden size to ensure seamless integration into the model architecture.</w:t>
       </w:r>
     </w:p>
     <w:p>
@@ -6031,6 +6385,7 @@
         </w:rPr>
         <w:t xml:space="preserve">The </w:t>
       </w:r>
+      <w:proofErr w:type="spellStart"/>
       <w:r>
         <w:rPr>
           <w:rFonts w:asciiTheme="majorBidi" w:hAnsiTheme="majorBidi" w:cstheme="majorBidi"/>
@@ -6041,13 +6396,32 @@
         </w:rPr>
         <w:t>AmazonBERTClassifier</w:t>
       </w:r>
-      <w:r>
-        <w:rPr>
-          <w:rFonts w:asciiTheme="majorBidi" w:hAnsiTheme="majorBidi" w:cstheme="majorBidi"/>
-          <w:sz w:val="24"/>
-          <w:szCs w:val="24"/>
-        </w:rPr>
-        <w:t xml:space="preserve"> model was a pivotal element of the methodology, embodying the multi-modal sentiment analysis approach. It featured a multihead self-attention mechanism applied to the output of the BERT model, enhancing the model's capacity to focus on relevant aspects of the textual content. An innovative emoji-aware attention mechanism was introduced, utilizing the emoji embeddings to inform the model of the emotional and contextual nuances conveyed by emojis within the text.</w:t>
+      <w:proofErr w:type="spellEnd"/>
+      <w:r>
+        <w:rPr>
+          <w:rFonts w:asciiTheme="majorBidi" w:hAnsiTheme="majorBidi" w:cstheme="majorBidi"/>
+          <w:sz w:val="24"/>
+          <w:szCs w:val="24"/>
+        </w:rPr>
+        <w:t xml:space="preserve"> model was a pivotal element of the methodology, embodying the multi-modal sentiment analysis approach. It featured a </w:t>
+      </w:r>
+      <w:proofErr w:type="spellStart"/>
+      <w:r>
+        <w:rPr>
+          <w:rFonts w:asciiTheme="majorBidi" w:hAnsiTheme="majorBidi" w:cstheme="majorBidi"/>
+          <w:sz w:val="24"/>
+          <w:szCs w:val="24"/>
+        </w:rPr>
+        <w:t>multihead</w:t>
+      </w:r>
+      <w:proofErr w:type="spellEnd"/>
+      <w:r>
+        <w:rPr>
+          <w:rFonts w:asciiTheme="majorBidi" w:hAnsiTheme="majorBidi" w:cstheme="majorBidi"/>
+          <w:sz w:val="24"/>
+          <w:szCs w:val="24"/>
+        </w:rPr>
+        <w:t xml:space="preserve"> self-attention mechanism applied to the output of the BERT model, enhancing the model's capacity to focus on relevant aspects of the textual content. An innovative emoji-aware attention mechanism was introduced, utilizing the emoji embeddings to inform the model of the emotional and contextual nuances conveyed by emojis within the text.</w:t>
       </w:r>
     </w:p>
     <w:p>
@@ -6347,7 +6721,25 @@
           <w:sz w:val="24"/>
           <w:szCs w:val="24"/>
         </w:rPr>
-        <w:t>To predict the sentiment of the input, this concatenated output is fed into a feedforward neural network. The network architecture is composed of multiple layers of fully connected neural networks, interspersed with dropout layers to prevent overfitting, culminating in a softmax classifier layer that delineates the sentiment categories.</w:t>
+        <w:t xml:space="preserve">To predict the sentiment of the input, this concatenated output is fed into a feedforward neural network. The network architecture is composed of multiple layers of fully connected neural networks, interspersed with dropout layers to prevent overfitting, culminating in a </w:t>
+      </w:r>
+      <w:proofErr w:type="spellStart"/>
+      <w:r>
+        <w:rPr>
+          <w:rFonts w:asciiTheme="majorBidi" w:hAnsiTheme="majorBidi" w:cstheme="majorBidi"/>
+          <w:sz w:val="24"/>
+          <w:szCs w:val="24"/>
+        </w:rPr>
+        <w:t>softmax</w:t>
+      </w:r>
+      <w:proofErr w:type="spellEnd"/>
+      <w:r>
+        <w:rPr>
+          <w:rFonts w:asciiTheme="majorBidi" w:hAnsiTheme="majorBidi" w:cstheme="majorBidi"/>
+          <w:sz w:val="24"/>
+          <w:szCs w:val="24"/>
+        </w:rPr>
+        <w:t xml:space="preserve"> classifier layer that delineates the sentiment categories.</w:t>
       </w:r>
     </w:p>
     <w:p>
@@ -6386,43 +6778,97 @@
           <w:szCs w:val="24"/>
         </w:rPr>
         <w:lastRenderedPageBreak/>
-        <w:t>The preprocessing phase begins with tokenization, where the input text is segmented into subword tokens using BERT's pre-trained tokenizer, facilitating the model's ability to handle a wide array of linguistic expressions. Following tokenization, emojis within the reviews are converted to their corresponding one-hot encoded vectors, ensuring their seamless integration into the model's input feature set.</w:t>
-      </w:r>
-    </w:p>
-    <w:p>
-      <w:pPr>
-        <w:jc w:val="both"/>
-        <w:rPr>
-          <w:rFonts w:asciiTheme="majorBidi" w:hAnsiTheme="majorBidi" w:cstheme="majorBidi"/>
-          <w:sz w:val="24"/>
-          <w:szCs w:val="24"/>
-        </w:rPr>
-      </w:pPr>
-      <w:r>
-        <w:rPr>
-          <w:rFonts w:asciiTheme="majorBidi" w:hAnsiTheme="majorBidi" w:cstheme="majorBidi"/>
-          <w:sz w:val="24"/>
-          <w:szCs w:val="24"/>
-        </w:rPr>
-        <w:t>Processing the combined feature set is the job of the feedforward neural network, which is organized with layers that reflect the hidden size of 768 units in the BERT model. To improve model generalization, each layer uses the ReLU activation function, which is further controlled by a dropout rate of 0.5.</w:t>
-      </w:r>
-    </w:p>
-    <w:p>
-      <w:pPr>
-        <w:jc w:val="both"/>
-        <w:rPr>
-          <w:rFonts w:asciiTheme="majorBidi" w:hAnsiTheme="majorBidi" w:cstheme="majorBidi"/>
-          <w:sz w:val="24"/>
-          <w:szCs w:val="24"/>
-        </w:rPr>
-      </w:pPr>
-      <w:r>
-        <w:rPr>
-          <w:rFonts w:asciiTheme="majorBidi" w:hAnsiTheme="majorBidi" w:cstheme="majorBidi"/>
-          <w:sz w:val="24"/>
-          <w:szCs w:val="24"/>
-        </w:rPr>
-        <w:t>To enrich the model with emoji-specific semantic cues, the top 400 most frequently used emojis were initially selected to construct the emoji embeddings. These embeddings were initialized using pre-trained GloVe word embeddings and subsequently fine-tuned in conjunction with the BERT model during the training phase.</w:t>
+        <w:t xml:space="preserve">The preprocessing phase begins with tokenization, where the input text is segmented into </w:t>
+      </w:r>
+      <w:proofErr w:type="spellStart"/>
+      <w:r>
+        <w:rPr>
+          <w:rFonts w:asciiTheme="majorBidi" w:hAnsiTheme="majorBidi" w:cstheme="majorBidi"/>
+          <w:sz w:val="24"/>
+          <w:szCs w:val="24"/>
+        </w:rPr>
+        <w:t>subword</w:t>
+      </w:r>
+      <w:proofErr w:type="spellEnd"/>
+      <w:r>
+        <w:rPr>
+          <w:rFonts w:asciiTheme="majorBidi" w:hAnsiTheme="majorBidi" w:cstheme="majorBidi"/>
+          <w:sz w:val="24"/>
+          <w:szCs w:val="24"/>
+        </w:rPr>
+        <w:t xml:space="preserve"> tokens using BERT's pre-trained tokenizer, facilitating the model's ability to handle a wide array of linguistic expressions. Following tokenization, emojis within the reviews are converted to their corresponding one-hot encoded vectors, ensuring their seamless integration into the model's input feature set.</w:t>
+      </w:r>
+    </w:p>
+    <w:p>
+      <w:pPr>
+        <w:jc w:val="both"/>
+        <w:rPr>
+          <w:rFonts w:asciiTheme="majorBidi" w:hAnsiTheme="majorBidi" w:cstheme="majorBidi"/>
+          <w:sz w:val="24"/>
+          <w:szCs w:val="24"/>
+        </w:rPr>
+      </w:pPr>
+      <w:r>
+        <w:rPr>
+          <w:rFonts w:asciiTheme="majorBidi" w:hAnsiTheme="majorBidi" w:cstheme="majorBidi"/>
+          <w:sz w:val="24"/>
+          <w:szCs w:val="24"/>
+        </w:rPr>
+        <w:t xml:space="preserve">Processing the combined feature set is the job of the feedforward neural network, which is organized with layers that reflect the hidden size of 768 units in the BERT model. To improve model generalization, each layer uses the </w:t>
+      </w:r>
+      <w:proofErr w:type="spellStart"/>
+      <w:r>
+        <w:rPr>
+          <w:rFonts w:asciiTheme="majorBidi" w:hAnsiTheme="majorBidi" w:cstheme="majorBidi"/>
+          <w:sz w:val="24"/>
+          <w:szCs w:val="24"/>
+        </w:rPr>
+        <w:t>ReLU</w:t>
+      </w:r>
+      <w:proofErr w:type="spellEnd"/>
+      <w:r>
+        <w:rPr>
+          <w:rFonts w:asciiTheme="majorBidi" w:hAnsiTheme="majorBidi" w:cstheme="majorBidi"/>
+          <w:sz w:val="24"/>
+          <w:szCs w:val="24"/>
+        </w:rPr>
+        <w:t xml:space="preserve"> activation function, which is further controlled by a dropout rate of 0.5.</w:t>
+      </w:r>
+    </w:p>
+    <w:p>
+      <w:pPr>
+        <w:jc w:val="both"/>
+        <w:rPr>
+          <w:rFonts w:asciiTheme="majorBidi" w:hAnsiTheme="majorBidi" w:cstheme="majorBidi"/>
+          <w:sz w:val="24"/>
+          <w:szCs w:val="24"/>
+        </w:rPr>
+      </w:pPr>
+      <w:r>
+        <w:rPr>
+          <w:rFonts w:asciiTheme="majorBidi" w:hAnsiTheme="majorBidi" w:cstheme="majorBidi"/>
+          <w:sz w:val="24"/>
+          <w:szCs w:val="24"/>
+        </w:rPr>
+        <w:t xml:space="preserve">To enrich the model with emoji-specific semantic cues, the top 400 most frequently used emojis were initially selected to construct the emoji embeddings. These embeddings were initialized using pre-trained </w:t>
+      </w:r>
+      <w:proofErr w:type="spellStart"/>
+      <w:r>
+        <w:rPr>
+          <w:rFonts w:asciiTheme="majorBidi" w:hAnsiTheme="majorBidi" w:cstheme="majorBidi"/>
+          <w:sz w:val="24"/>
+          <w:szCs w:val="24"/>
+        </w:rPr>
+        <w:t>GloVe</w:t>
+      </w:r>
+      <w:proofErr w:type="spellEnd"/>
+      <w:r>
+        <w:rPr>
+          <w:rFonts w:asciiTheme="majorBidi" w:hAnsiTheme="majorBidi" w:cstheme="majorBidi"/>
+          <w:sz w:val="24"/>
+          <w:szCs w:val="24"/>
+        </w:rPr>
+        <w:t xml:space="preserve"> word embeddings and subsequently fine-tuned in conjunction with the BERT model during the training phase.</w:t>
       </w:r>
     </w:p>
     <w:p>
@@ -8117,7 +8563,25 @@
           <w:sz w:val="24"/>
           <w:szCs w:val="24"/>
         </w:rPr>
-        <w:t xml:space="preserve">The initial foray into sentiment analysis with BERT, focusing solely on textual content, revealed the fundamental capability of text-based analysis to discern consumer sentiment in online reviews, albeit with limitations. For instance, a review expressing dissatisfaction with a mascara opening, marked with a </w:t>
+        <w:t>The initial phase of our investigation into sentiment analysis employed the BERT model, focusing exclusively on the textual content of Amazon product reviews. This experiment aimed to assess the capability of text-based analysis in identifying consumer sentiments, revealing both the strengths and limitations of relying solely on textual information.</w:t>
+      </w:r>
+    </w:p>
+    <w:p>
+      <w:pPr>
+        <w:jc w:val="both"/>
+        <w:rPr>
+          <w:rFonts w:asciiTheme="majorBidi" w:hAnsiTheme="majorBidi" w:cstheme="majorBidi"/>
+          <w:sz w:val="24"/>
+          <w:szCs w:val="24"/>
+        </w:rPr>
+      </w:pPr>
+      <w:r>
+        <w:rPr>
+          <w:rFonts w:asciiTheme="majorBidi" w:hAnsiTheme="majorBidi" w:cstheme="majorBidi"/>
+          <w:sz w:val="24"/>
+          <w:szCs w:val="24"/>
+        </w:rPr>
+        <w:t xml:space="preserve">One notable example involved a review for a hangover remedy product, which read, "used twice never felt bad normally get hangovers used twice never felt bad smell." Despite the review containing no explicit negative sentiment in the text, the inclusion of </w:t>
       </w:r>
       <w:r>
         <w:rPr>
@@ -8125,52 +8589,122 @@
           <w:sz w:val="24"/>
           <w:szCs w:val="24"/>
         </w:rPr>
-        <w:t>😡</w:t>
-      </w:r>
-      <w:r>
-        <w:rPr>
-          <w:rFonts w:asciiTheme="majorBidi" w:hAnsiTheme="majorBidi" w:cstheme="majorBidi"/>
-          <w:sz w:val="24"/>
-          <w:szCs w:val="24"/>
-        </w:rPr>
-        <w:t xml:space="preserve"> emoji, was accurately classified as a 'Side Effect.' However, another review, despite its comprehensive detail and a high star rating, was misclassified as 'Uncertain' instead of 'Satisfaction.' This misclassification underscores the model's struggle with complex textual nuances and the necessity for additional sentiment indicators.</w:t>
-      </w:r>
-    </w:p>
-    <w:p>
-      <w:pPr>
-        <w:jc w:val="both"/>
-        <w:rPr>
-          <w:rFonts w:asciiTheme="majorBidi" w:hAnsiTheme="majorBidi" w:cstheme="majorBidi"/>
-          <w:sz w:val="24"/>
-          <w:szCs w:val="24"/>
-        </w:rPr>
-      </w:pPr>
-      <w:r>
-        <w:rPr>
-          <w:rFonts w:asciiTheme="majorBidi" w:hAnsiTheme="majorBidi" w:cstheme="majorBidi"/>
-          <w:sz w:val="24"/>
-          <w:szCs w:val="24"/>
-        </w:rPr>
-        <w:t>The mislabeling of a review expressing dissatisfaction with the quality of eye shadow as 'Dissatisfaction' instead of the more severe 'Side Effect' further highlights the model's limitations in grasping the severity of negative sentiments based solely on text. Similarly, a review lamenting the inefficacy of a hangover remedy, though correctly identified as 'Dissatisfaction,' could potentially benefit from the integration of non-textual elements for a more nuanced understanding.</w:t>
-      </w:r>
-    </w:p>
-    <w:p>
-      <w:pPr>
-        <w:jc w:val="both"/>
-        <w:rPr>
-          <w:rFonts w:asciiTheme="majorBidi" w:hAnsiTheme="majorBidi" w:cstheme="majorBidi"/>
-          <w:sz w:val="24"/>
-          <w:szCs w:val="24"/>
-        </w:rPr>
-      </w:pPr>
-      <w:r>
-        <w:rPr>
-          <w:rFonts w:asciiTheme="majorBidi" w:hAnsiTheme="majorBidi" w:cstheme="majorBidi"/>
-          <w:sz w:val="24"/>
-          <w:szCs w:val="24"/>
-        </w:rPr>
-        <w:t>Conversely, the model showcased its strength in recognizing positive sentiments, accurately classifying a review praising a mascara's efficacy as 'Efficacy.' However, the model's inability to differentiate between 'Satisfaction' and 'Efficacy' in a review lauding a product's immediate results suggests a need for a more refined analysis approach that can discern subtle distinctions in positive feedback.</w:t>
-      </w:r>
+        <w:t>😰😰😰</w:t>
+      </w:r>
+      <w:r>
+        <w:rPr>
+          <w:rFonts w:asciiTheme="majorBidi" w:hAnsiTheme="majorBidi" w:cstheme="majorBidi"/>
+          <w:sz w:val="24"/>
+          <w:szCs w:val="24"/>
+        </w:rPr>
+        <w:t xml:space="preserve"> emojis and a 1.0-star rating clearly indicated a negative experience. However, the model, limited to analyzing text, predicted the sentiment as 'Side Effect' rather than the actual 'Dissatisfaction.' This instance underscores the challenge text-based models face in interpreting sentiments when textual nuances are subtle or absent, and the critical sentiment indicators lie in non-textual elements like emojis and star ratings.</w:t>
+      </w:r>
+    </w:p>
+    <w:p>
+      <w:pPr>
+        <w:jc w:val="both"/>
+        <w:rPr>
+          <w:rFonts w:asciiTheme="majorBidi" w:hAnsiTheme="majorBidi" w:cstheme="majorBidi"/>
+          <w:sz w:val="24"/>
+          <w:szCs w:val="24"/>
+        </w:rPr>
+      </w:pPr>
+      <w:r>
+        <w:rPr>
+          <w:rFonts w:asciiTheme="majorBidi" w:hAnsiTheme="majorBidi" w:cstheme="majorBidi"/>
+          <w:sz w:val="24"/>
+          <w:szCs w:val="24"/>
+        </w:rPr>
+        <w:t xml:space="preserve">Another example came from a review expressing disappointment with a steamer, stating, "disappointed steamer get really hot spits boiling water relaxing disappointed." Accompanied by a </w:t>
+      </w:r>
+      <w:r>
+        <w:rPr>
+          <w:rFonts w:ascii="Segoe UI Emoji" w:hAnsi="Segoe UI Emoji" w:cs="Segoe UI Emoji"/>
+          <w:sz w:val="24"/>
+          <w:szCs w:val="24"/>
+        </w:rPr>
+        <w:t>😕</w:t>
+      </w:r>
+      <w:r>
+        <w:rPr>
+          <w:rFonts w:asciiTheme="majorBidi" w:hAnsiTheme="majorBidi" w:cstheme="majorBidi"/>
+          <w:sz w:val="24"/>
+          <w:szCs w:val="24"/>
+        </w:rPr>
+        <w:t xml:space="preserve"> emoji and a 1.0-star rating, the sentiment was clearly negative. Yet, the model misclassified this as 'Side Effect' instead of the correct 'Dissatisfaction' label. This misclassification highlights the model's difficulty in grasping the full sentiment spectrum from text alone, particularly when the text contains complex expressions of dissatisfaction or when the sentiment is contradicted or nuanced by non-textual elements.</w:t>
+      </w:r>
+    </w:p>
+    <w:p>
+      <w:pPr>
+        <w:jc w:val="both"/>
+        <w:rPr>
+          <w:rFonts w:asciiTheme="majorBidi" w:hAnsiTheme="majorBidi" w:cstheme="majorBidi"/>
+          <w:sz w:val="24"/>
+          <w:szCs w:val="24"/>
+        </w:rPr>
+      </w:pPr>
+      <w:r>
+        <w:rPr>
+          <w:rFonts w:asciiTheme="majorBidi" w:hAnsiTheme="majorBidi" w:cstheme="majorBidi"/>
+          <w:sz w:val="24"/>
+          <w:szCs w:val="24"/>
+        </w:rPr>
+        <w:t xml:space="preserve">Furthermore, a review providing two stars mentioned a preference for a "medium bristle brush instead of a hard bristle brush," accompanied by a </w:t>
+      </w:r>
+      <w:r>
+        <w:rPr>
+          <w:rFonts w:ascii="Segoe UI Emoji" w:hAnsi="Segoe UI Emoji" w:cs="Segoe UI Emoji"/>
+          <w:sz w:val="24"/>
+          <w:szCs w:val="24"/>
+        </w:rPr>
+        <w:t>👎</w:t>
+      </w:r>
+      <w:r>
+        <w:rPr>
+          <w:rFonts w:asciiTheme="majorBidi" w:hAnsiTheme="majorBidi" w:cstheme="majorBidi"/>
+          <w:sz w:val="24"/>
+          <w:szCs w:val="24"/>
+        </w:rPr>
+        <w:t xml:space="preserve"> emoji. Despite the textual content and additional indicators suggesting dissatisfaction, the model's prediction was 'Uncertain.' This example illustrates the model's limitation in deciphering nuanced or indirect expressions of sentiment through text, emphasizing the need for a more comprehensive approach that considers multiple data modalities for accurate sentiment analysis.</w:t>
+      </w:r>
+    </w:p>
+    <w:p>
+      <w:pPr>
+        <w:jc w:val="both"/>
+        <w:rPr>
+          <w:rFonts w:asciiTheme="majorBidi" w:hAnsiTheme="majorBidi" w:cstheme="majorBidi"/>
+          <w:vanish/>
+          <w:sz w:val="24"/>
+          <w:szCs w:val="24"/>
+        </w:rPr>
+      </w:pPr>
+      <w:r>
+        <w:rPr>
+          <w:rFonts w:asciiTheme="majorBidi" w:hAnsiTheme="majorBidi" w:cstheme="majorBidi"/>
+          <w:sz w:val="24"/>
+          <w:szCs w:val="24"/>
+        </w:rPr>
+        <w:t>These examples highlight the foundational yet constrained capability of text-based sentiment analysis to discern consumer sentiment in online reviews. The limitations observed, particularly in handling complex textual nuances and the necessity for incorporating additional sentiment indicators, point towards the potential benefits of a multi-modal analysis approach.</w:t>
+      </w:r>
+      <w:r>
+        <w:rPr>
+          <w:rFonts w:asciiTheme="majorBidi" w:hAnsiTheme="majorBidi" w:cstheme="majorBidi"/>
+          <w:vanish/>
+          <w:sz w:val="24"/>
+          <w:szCs w:val="24"/>
+        </w:rPr>
+        <w:t xml:space="preserve"> </w:t>
+      </w:r>
+    </w:p>
+    <w:p>
+      <w:pPr>
+        <w:jc w:val="both"/>
+        <w:rPr>
+          <w:rFonts w:asciiTheme="majorBidi" w:hAnsiTheme="majorBidi" w:cstheme="majorBidi"/>
+          <w:sz w:val="24"/>
+          <w:szCs w:val="24"/>
+        </w:rPr>
+      </w:pPr>
     </w:p>
     <w:p>
       <w:pPr>
@@ -8209,7 +8743,34 @@
           <w:sz w:val="24"/>
           <w:szCs w:val="24"/>
         </w:rPr>
-        <w:t xml:space="preserve">The integration of emojis with textual analysis marked a significant improvement in sentiment classification. Emojis, serving as potent sentiment indicators, enhanced the model's interpretative depth, allowing for more nuanced sentiment classification. For instance, the use of a </w:t>
+        <w:t>The second phase of our exploration into sentiment analysis marked a significant evolution from the text-only approach, as it incorporated emojis alongside textual content to enhance sentiment classification. This experiment aimed to evaluate the impact of emojis as potent sentiment indicators in conjunction with text, to offer a more nuanced understanding of consumer sentiments in Amazon product reviews.</w:t>
+      </w:r>
+    </w:p>
+    <w:p>
+      <w:pPr>
+        <w:jc w:val="both"/>
+        <w:rPr>
+          <w:rFonts w:asciiTheme="majorBidi" w:hAnsiTheme="majorBidi" w:cstheme="majorBidi"/>
+          <w:sz w:val="24"/>
+          <w:szCs w:val="24"/>
+        </w:rPr>
+      </w:pPr>
+      <w:r>
+        <w:rPr>
+          <w:rFonts w:asciiTheme="majorBidi" w:hAnsiTheme="majorBidi" w:cstheme="majorBidi"/>
+          <w:sz w:val="24"/>
+          <w:szCs w:val="24"/>
+        </w:rPr>
+        <w:t xml:space="preserve">A notable improvement was observed in the analysis of a review for a hangover remedy, which stated, "used twice never felt bad normally get hangovers used twice never felt bad smell," </w:t>
+      </w:r>
+      <w:r>
+        <w:rPr>
+          <w:rFonts w:asciiTheme="majorBidi" w:hAnsiTheme="majorBidi" w:cstheme="majorBidi"/>
+          <w:sz w:val="24"/>
+          <w:szCs w:val="24"/>
+        </w:rPr>
+        <w:lastRenderedPageBreak/>
+        <w:t xml:space="preserve">accompanied by </w:t>
       </w:r>
       <w:r>
         <w:rPr>
@@ -8217,33 +8778,33 @@
           <w:sz w:val="24"/>
           <w:szCs w:val="24"/>
         </w:rPr>
-        <w:t>😄</w:t>
-      </w:r>
-      <w:r>
-        <w:rPr>
-          <w:rFonts w:asciiTheme="majorBidi" w:hAnsiTheme="majorBidi" w:cstheme="majorBidi"/>
-          <w:sz w:val="24"/>
-          <w:szCs w:val="24"/>
-        </w:rPr>
-        <w:t xml:space="preserve"> emoji in a positive review about mascara amplified the sentiment, leading to an accurate classification of 'Satisfaction.' This exemplifies how emojis can reinforce the sentiment conveyed through text, providing a clearer sentiment picture.</w:t>
-      </w:r>
-    </w:p>
-    <w:p>
-      <w:pPr>
-        <w:jc w:val="both"/>
-        <w:rPr>
-          <w:rFonts w:asciiTheme="majorBidi" w:hAnsiTheme="majorBidi" w:cstheme="majorBidi"/>
-          <w:sz w:val="24"/>
-          <w:szCs w:val="24"/>
-        </w:rPr>
-      </w:pPr>
-      <w:r>
-        <w:rPr>
-          <w:rFonts w:asciiTheme="majorBidi" w:hAnsiTheme="majorBidi" w:cstheme="majorBidi"/>
-          <w:sz w:val="24"/>
-          <w:szCs w:val="24"/>
-        </w:rPr>
-        <w:t xml:space="preserve">However, the model faced challenges when emojis conveyed sentiments contrary to the textual content or introduced ambiguity. A review expressing disappointment with a steamer, accompanied by a </w:t>
+        <w:t>😰😰😰</w:t>
+      </w:r>
+      <w:r>
+        <w:rPr>
+          <w:rFonts w:asciiTheme="majorBidi" w:hAnsiTheme="majorBidi" w:cstheme="majorBidi"/>
+          <w:sz w:val="24"/>
+          <w:szCs w:val="24"/>
+        </w:rPr>
+        <w:t xml:space="preserve"> emojis. Unlike the previous text-only model, this integrated approach successfully classified the review as 'Dissatisfaction.' The emojis, serving as clear indicators of distress, played a crucial role in guiding the model towards a more accurate sentiment classification, demonstrating the enhanced interpretative capabilities of the text with emoji model.</w:t>
+      </w:r>
+    </w:p>
+    <w:p>
+      <w:pPr>
+        <w:jc w:val="both"/>
+        <w:rPr>
+          <w:rFonts w:asciiTheme="majorBidi" w:hAnsiTheme="majorBidi" w:cstheme="majorBidi"/>
+          <w:sz w:val="24"/>
+          <w:szCs w:val="24"/>
+        </w:rPr>
+      </w:pPr>
+      <w:r>
+        <w:rPr>
+          <w:rFonts w:asciiTheme="majorBidi" w:hAnsiTheme="majorBidi" w:cstheme="majorBidi"/>
+          <w:sz w:val="24"/>
+          <w:szCs w:val="24"/>
+        </w:rPr>
+        <w:t xml:space="preserve">However, the model still faced challenges in certain instances. For example, a review expressing discontent with a steamer's performance, detailed as "disappointed steamer get really hot spits boiling water relaxing disappointed," and marked by a </w:t>
       </w:r>
       <w:r>
         <w:rPr>
@@ -8259,7 +8820,59 @@
           <w:sz w:val="24"/>
           <w:szCs w:val="24"/>
         </w:rPr>
-        <w:t xml:space="preserve"> emoji, was misclassified as 'Side Effect' rather than 'Dissatisfaction.' This instance illustrates the complexity of sentiment expression in reviews, where emojis can either clarify or complicate the sentiment, depending on their alignment with the text.</w:t>
+        <w:t xml:space="preserve"> emoji, was still misclassified as 'Side Effect' instead of the correct 'Dissatisfaction.' This misclassification highlighted the model's ongoing struggle with complex sentiment expressions, where the textual content's nuanced dissatisfaction was not fully captured, even with the additional context provided by the emoji.</w:t>
+      </w:r>
+    </w:p>
+    <w:p>
+      <w:pPr>
+        <w:jc w:val="both"/>
+        <w:rPr>
+          <w:rFonts w:asciiTheme="majorBidi" w:hAnsiTheme="majorBidi" w:cstheme="majorBidi"/>
+          <w:sz w:val="24"/>
+          <w:szCs w:val="24"/>
+        </w:rPr>
+      </w:pPr>
+      <w:r>
+        <w:rPr>
+          <w:rFonts w:asciiTheme="majorBidi" w:hAnsiTheme="majorBidi" w:cstheme="majorBidi"/>
+          <w:sz w:val="24"/>
+          <w:szCs w:val="24"/>
+        </w:rPr>
+        <w:t xml:space="preserve">On a positive note, another review that gave a product two stars, expressing a preference for a "medium bristle brush instead of a hard bristle brush," and accompanied by a </w:t>
+      </w:r>
+      <w:r>
+        <w:rPr>
+          <w:rFonts w:ascii="Segoe UI Emoji" w:hAnsi="Segoe UI Emoji" w:cs="Segoe UI Emoji"/>
+          <w:sz w:val="24"/>
+          <w:szCs w:val="24"/>
+        </w:rPr>
+        <w:t>👎</w:t>
+      </w:r>
+      <w:r>
+        <w:rPr>
+          <w:rFonts w:asciiTheme="majorBidi" w:hAnsiTheme="majorBidi" w:cstheme="majorBidi"/>
+          <w:sz w:val="24"/>
+          <w:szCs w:val="24"/>
+        </w:rPr>
+        <w:t xml:space="preserve"> emoji, was accurately identified as 'Dissatisfaction.' This instance showcased the model's improved ability to recognize and classify negative sentiments accurately when emojis are used to reinforce the sentiment expressed in the text.</w:t>
+      </w:r>
+    </w:p>
+    <w:p>
+      <w:pPr>
+        <w:jc w:val="both"/>
+        <w:rPr>
+          <w:rFonts w:asciiTheme="majorBidi" w:hAnsiTheme="majorBidi" w:cstheme="majorBidi"/>
+          <w:sz w:val="24"/>
+          <w:szCs w:val="24"/>
+        </w:rPr>
+      </w:pPr>
+      <w:r>
+        <w:rPr>
+          <w:rFonts w:asciiTheme="majorBidi" w:hAnsiTheme="majorBidi" w:cstheme="majorBidi"/>
+          <w:sz w:val="24"/>
+          <w:szCs w:val="24"/>
+        </w:rPr>
+        <w:t>These examples illustrate the varying degrees of success achieved by integrating emojis with textual analysis in sentiment classification. While the inclusion of emojis has certainly enhanced the model's ability to interpret sentiments more accurately in some cases, the experiment also revealed limitations in handling complex or nuanced expressions of sentiment. This underscores the potential benefits and challenges of incorporating visual sentiment indicators like emojis into sentiment analysis models, highlighting areas for further refinement and improvement.</w:t>
       </w:r>
     </w:p>
     <w:p>
@@ -8299,7 +8912,25 @@
           <w:sz w:val="24"/>
           <w:szCs w:val="24"/>
         </w:rPr>
-        <w:t xml:space="preserve">The multi-feature model's performance underscores the value of a comprehensive approach to sentiment analysis. By combining text, emojis, star ratings, and total votes, the model achieved remarkable accuracy and precision across various sentiment categories. For example, the model adeptly navigated the nuanced sentiment in a review marked with a </w:t>
+        <w:t>The third and final phase of our sentiment analysis research involved the deployment of a multi-feature model that integrated text, emojis, star ratings, and total votes. This comprehensive approach aimed to leverage the collective strength of various data modalities to achieve a more accurate and nuanced sentiment classification in Amazon product reviews.</w:t>
+      </w:r>
+    </w:p>
+    <w:p>
+      <w:pPr>
+        <w:jc w:val="both"/>
+        <w:rPr>
+          <w:rFonts w:asciiTheme="majorBidi" w:hAnsiTheme="majorBidi" w:cstheme="majorBidi"/>
+          <w:sz w:val="24"/>
+          <w:szCs w:val="24"/>
+        </w:rPr>
+      </w:pPr>
+      <w:r>
+        <w:rPr>
+          <w:rFonts w:asciiTheme="majorBidi" w:hAnsiTheme="majorBidi" w:cstheme="majorBidi"/>
+          <w:sz w:val="24"/>
+          <w:szCs w:val="24"/>
+        </w:rPr>
+        <w:t xml:space="preserve">A significant advancement was demonstrated in the analysis of a hangover remedy review, which stated, "used twice never felt bad normally get hangovers used twice never felt bad smell," and was accompanied by </w:t>
       </w:r>
       <w:r>
         <w:rPr>
@@ -8307,15 +8938,49 @@
           <w:sz w:val="24"/>
           <w:szCs w:val="24"/>
         </w:rPr>
-        <w:t>😢</w:t>
-      </w:r>
-      <w:r>
-        <w:rPr>
-          <w:rFonts w:asciiTheme="majorBidi" w:hAnsiTheme="majorBidi" w:cstheme="majorBidi"/>
-          <w:sz w:val="24"/>
-          <w:szCs w:val="24"/>
-        </w:rPr>
-        <w:t xml:space="preserve"> emoji and a low star </w:t>
+        <w:t>😰😰😰</w:t>
+      </w:r>
+      <w:r>
+        <w:rPr>
+          <w:rFonts w:asciiTheme="majorBidi" w:hAnsiTheme="majorBidi" w:cstheme="majorBidi"/>
+          <w:sz w:val="24"/>
+          <w:szCs w:val="24"/>
+        </w:rPr>
+        <w:t xml:space="preserve"> emojis and a 1.0-star rating. The multi-feature model successfully identified this review as 'Dissatisfaction,' reflecting its capability to synthesize multiple sentiment indicators and overcome the limitations observed in the text-only approach. The inclusion of emojis and star ratings provided crucial contextual cues that, when combined with the textual content, allowed for a more accurate interpretation of the sentiment.</w:t>
+      </w:r>
+    </w:p>
+    <w:p>
+      <w:pPr>
+        <w:jc w:val="both"/>
+        <w:rPr>
+          <w:rFonts w:asciiTheme="majorBidi" w:hAnsiTheme="majorBidi" w:cstheme="majorBidi"/>
+          <w:sz w:val="24"/>
+          <w:szCs w:val="24"/>
+        </w:rPr>
+      </w:pPr>
+      <w:r>
+        <w:rPr>
+          <w:rFonts w:asciiTheme="majorBidi" w:hAnsiTheme="majorBidi" w:cstheme="majorBidi"/>
+          <w:sz w:val="24"/>
+          <w:szCs w:val="24"/>
+        </w:rPr>
+        <w:t xml:space="preserve">Similarly, a review expressing dissatisfaction with a steamer's performance, described as "disappointed steamer get really hot spits boiling water relaxing disappointed," accompanied by a </w:t>
+      </w:r>
+      <w:r>
+        <w:rPr>
+          <w:rFonts w:ascii="Segoe UI Emoji" w:hAnsi="Segoe UI Emoji" w:cs="Segoe UI Emoji"/>
+          <w:sz w:val="24"/>
+          <w:szCs w:val="24"/>
+        </w:rPr>
+        <w:t>😕</w:t>
+      </w:r>
+      <w:r>
+        <w:rPr>
+          <w:rFonts w:asciiTheme="majorBidi" w:hAnsiTheme="majorBidi" w:cstheme="majorBidi"/>
+          <w:sz w:val="24"/>
+          <w:szCs w:val="24"/>
+        </w:rPr>
+        <w:t xml:space="preserve"> emoji and a 1.0-star rating, was also correctly classified as 'Dissatisfaction.' This example underscored the model's improved accuracy in capturing the sentiment, demonstrating its ability </w:t>
       </w:r>
       <w:r>
         <w:rPr>
@@ -8324,43 +8989,121 @@
           <w:szCs w:val="24"/>
         </w:rPr>
         <w:lastRenderedPageBreak/>
-        <w:t>rating, correctly classifying it as 'Side Effect.' This accuracy demonstrates the model's ability to synthesize multiple sentiment indicators for a well-rounded sentiment analysis.</w:t>
-      </w:r>
-    </w:p>
-    <w:p>
-      <w:pPr>
-        <w:jc w:val="both"/>
-        <w:rPr>
-          <w:rFonts w:asciiTheme="majorBidi" w:hAnsiTheme="majorBidi" w:cstheme="majorBidi"/>
-          <w:sz w:val="24"/>
-          <w:szCs w:val="24"/>
-        </w:rPr>
-      </w:pPr>
-      <w:r>
-        <w:rPr>
-          <w:rFonts w:asciiTheme="majorBidi" w:hAnsiTheme="majorBidi" w:cstheme="majorBidi"/>
-          <w:sz w:val="24"/>
-          <w:szCs w:val="24"/>
-        </w:rPr>
-        <w:t>Furthermore, the model's adeptness at recognizing positive sentiments, as seen in the correct classification of a mascara review as 'Satisfaction,' highlights its capability to leverage the cumulative sentiment value of textual content, emojis, and star ratings. This holistic approach allows for a more accurate and nuanced understanding of consumer feedback, moving beyond the limitations of text-only analysis.</w:t>
-      </w:r>
-    </w:p>
-    <w:p>
-      <w:pPr>
-        <w:jc w:val="both"/>
-        <w:rPr>
-          <w:rFonts w:asciiTheme="majorBidi" w:hAnsiTheme="majorBidi" w:cstheme="majorBidi"/>
-          <w:sz w:val="24"/>
-          <w:szCs w:val="24"/>
-        </w:rPr>
-      </w:pPr>
-      <w:r>
-        <w:rPr>
-          <w:rFonts w:asciiTheme="majorBidi" w:hAnsiTheme="majorBidi" w:cstheme="majorBidi"/>
-          <w:sz w:val="24"/>
-          <w:szCs w:val="24"/>
-        </w:rPr>
-        <w:t>The discussion of the three experimental configurations reveals the evolving complexity and accuracy of sentiment analysis as additional data modalities are integrated. While text-based analysis provides a foundational understanding of sentiment, the incorporation of emojis and other features such as star ratings and total votes significantly enhances the model's accuracy and depth of analysis. This progression underscores the multifaceted nature of sentiment expression in e-commerce reviews and highlights the potential of comprehensive models in capturing the nuanced landscape of consumer sentiment.</w:t>
+        <w:t>to interpret complex expressions of dissatisfaction more effectively when multiple sentiment indicators are considered.</w:t>
+      </w:r>
+    </w:p>
+    <w:p>
+      <w:pPr>
+        <w:jc w:val="both"/>
+        <w:rPr>
+          <w:rFonts w:asciiTheme="majorBidi" w:hAnsiTheme="majorBidi" w:cstheme="majorBidi"/>
+          <w:sz w:val="24"/>
+          <w:szCs w:val="24"/>
+        </w:rPr>
+      </w:pPr>
+      <w:r>
+        <w:rPr>
+          <w:rFonts w:asciiTheme="majorBidi" w:hAnsiTheme="majorBidi" w:cstheme="majorBidi"/>
+          <w:sz w:val="24"/>
+          <w:szCs w:val="24"/>
+        </w:rPr>
+        <w:t xml:space="preserve">Another review, which awarded two stars and expressed a preference for a "medium bristle brush instead of a hard bristle brush," and included a </w:t>
+      </w:r>
+      <w:r>
+        <w:rPr>
+          <w:rFonts w:ascii="Segoe UI Emoji" w:hAnsi="Segoe UI Emoji" w:cs="Segoe UI Emoji"/>
+          <w:sz w:val="24"/>
+          <w:szCs w:val="24"/>
+        </w:rPr>
+        <w:t>👎</w:t>
+      </w:r>
+      <w:r>
+        <w:rPr>
+          <w:rFonts w:asciiTheme="majorBidi" w:hAnsiTheme="majorBidi" w:cstheme="majorBidi"/>
+          <w:sz w:val="24"/>
+          <w:szCs w:val="24"/>
+        </w:rPr>
+        <w:t xml:space="preserve"> emoji, was accurately identified as 'Dissatisfaction.' This instance highlighted the model's proficiency in recognizing and classifying sentiments accurately, even when the textual content was subtle, by relying on the cumulative sentiment value provided by emojis, star ratings, and total votes.</w:t>
+      </w:r>
+    </w:p>
+    <w:p>
+      <w:pPr>
+        <w:jc w:val="both"/>
+        <w:rPr>
+          <w:rFonts w:asciiTheme="majorBidi" w:hAnsiTheme="majorBidi" w:cstheme="majorBidi"/>
+          <w:sz w:val="24"/>
+          <w:szCs w:val="24"/>
+        </w:rPr>
+      </w:pPr>
+      <w:r>
+        <w:rPr>
+          <w:rFonts w:asciiTheme="majorBidi" w:hAnsiTheme="majorBidi" w:cstheme="majorBidi"/>
+          <w:sz w:val="24"/>
+          <w:szCs w:val="24"/>
+        </w:rPr>
+        <w:t>Taken together, these examples show how the multi-feature approach improves sentiment analysis's depth and accuracy. Across the integration of text with supplementary sentiment indicators like star ratings, emoticons, and total votes, the model exhibited an impressive capacity to maneuver through the intricate terrain of consumer opinion. This all-encompassing strategy demonstrated the potential of multi-modal sentiment analysis in e-commerce and beyond, while also addressing the shortcomings of text-only analysis and opening the door to a more thorough and precise understanding of customer input.</w:t>
+      </w:r>
+    </w:p>
+    <w:p>
+      <w:pPr>
+        <w:jc w:val="both"/>
+        <w:rPr>
+          <w:rFonts w:asciiTheme="majorBidi" w:hAnsiTheme="majorBidi" w:cstheme="majorBidi"/>
+          <w:sz w:val="24"/>
+          <w:szCs w:val="24"/>
+        </w:rPr>
+      </w:pPr>
+      <w:r>
+        <w:rPr>
+          <w:rFonts w:asciiTheme="majorBidi" w:hAnsiTheme="majorBidi" w:cstheme="majorBidi"/>
+          <w:sz w:val="24"/>
+          <w:szCs w:val="24"/>
+        </w:rPr>
+        <w:t>The exploration of sentiment analysis across three experimental setups, utilizing text, emojis, star ratings, and total votes, has significantly advanced our understanding of consumer sentiment in the context of Amazon product reviews. This research journey, from the foundational text-based analysis using BERT to the sophisticated multi-feature model, has highlighted the intricate and multi-dimensional nature of sentiment expression in online reviews. The integration of various data modalities not only enhanced the accuracy of sentiment classification but also unveiled the complexities and nuances of consumer feedback in the digital marketplace.</w:t>
+      </w:r>
+    </w:p>
+    <w:p>
+      <w:pPr>
+        <w:jc w:val="both"/>
+        <w:rPr>
+          <w:rFonts w:asciiTheme="majorBidi" w:hAnsiTheme="majorBidi" w:cstheme="majorBidi"/>
+          <w:sz w:val="24"/>
+          <w:szCs w:val="24"/>
+        </w:rPr>
+      </w:pPr>
+      <w:r>
+        <w:rPr>
+          <w:rFonts w:asciiTheme="majorBidi" w:hAnsiTheme="majorBidi" w:cstheme="majorBidi"/>
+          <w:sz w:val="24"/>
+          <w:szCs w:val="24"/>
+        </w:rPr>
+        <w:t>The results of these tests highlight how sentiment analysis is developing and how adding multi-modal data can significantly affect the accuracy and depth of sentiment interpretation. The shift from a text-only to a multi-feature approach is indicative of a larger movement in sentiment analysis and natural language processing toward more comprehensive and context-aware models. This research adds significant insights into the complex world of consumer sentiment by recognizing and utilizing the rich tapestry of sentiment markers found in online reviews. It provides a more precise and granular lens through which to examine and comprehend customer feedback.</w:t>
+      </w:r>
+    </w:p>
+    <w:p>
+      <w:pPr>
+        <w:jc w:val="both"/>
+        <w:rPr>
+          <w:rFonts w:asciiTheme="majorBidi" w:hAnsiTheme="majorBidi" w:cstheme="majorBidi"/>
+          <w:sz w:val="24"/>
+          <w:szCs w:val="24"/>
+        </w:rPr>
+      </w:pPr>
+      <w:r>
+        <w:rPr>
+          <w:rFonts w:asciiTheme="majorBidi" w:hAnsiTheme="majorBidi" w:cstheme="majorBidi"/>
+          <w:sz w:val="24"/>
+          <w:szCs w:val="24"/>
+        </w:rPr>
+        <w:t>As we draw to a close, it is evident that sentiment analysis still has a long way to go in terms of improvement. The integration of multi-modal data has yielded promising results that pave the way for future study. More investigation into the optimization of sentiment analysis models, the addition of new data modalities, and the application of these discoveries in many fields are all encouraged. The ultimate objective is still to improve sentiment analysis's accuracy, flexibility, and application so that it can continue to be a useful tool for comprehending and navigating the ever-expanding world of digital customer feedback.</w:t>
+      </w:r>
+      <w:r>
+        <w:rPr>
+          <w:rFonts w:asciiTheme="majorBidi" w:hAnsiTheme="majorBidi" w:cstheme="majorBidi"/>
+          <w:sz w:val="24"/>
+          <w:szCs w:val="24"/>
+        </w:rPr>
+        <w:t xml:space="preserve"> </w:t>
       </w:r>
     </w:p>
     <w:p>
@@ -8400,7 +9143,16 @@
           <w:sz w:val="24"/>
           <w:szCs w:val="24"/>
         </w:rPr>
-        <w:t>The study's conclusion highlights the noteworthy progress made in the area of sentiment analysis in e-commerce settings, especially with regard to the examination of Amazon product reviews. Through the systematic integration of several data modalities, including text, emojis, star ratings, and total votes, a more intricate and all-encompassing comprehension of customer sentiment has been attained. The results of the series of tests that were carried out—which included text-based analysis, the addition of visual features, and other quantitative indicators—emphasize the complexity of sentiment expression and the drawbacks of depending only on textual data.</w:t>
+        <w:t xml:space="preserve">The study's conclusion highlights the noteworthy progress made in the area of sentiment analysis in e-commerce settings, especially with regard to the examination of Amazon product reviews. </w:t>
+      </w:r>
+      <w:r>
+        <w:rPr>
+          <w:rFonts w:asciiTheme="majorBidi" w:hAnsiTheme="majorBidi" w:cstheme="majorBidi"/>
+          <w:sz w:val="24"/>
+          <w:szCs w:val="24"/>
+        </w:rPr>
+        <w:lastRenderedPageBreak/>
+        <w:t>Through the systematic integration of several data modalities, including text, emojis, star ratings, and total votes, a more intricate and all-encompassing comprehension of customer sentiment has been attained. The results of the series of tests that were carried out—which included text-based analysis, the addition of visual features, and other quantitative indicators—emphasize the complexity of sentiment expression and the drawbacks of depending only on textual data.</w:t>
       </w:r>
     </w:p>
     <w:p>
@@ -8454,7 +9206,6 @@
           <w:sz w:val="24"/>
           <w:szCs w:val="24"/>
         </w:rPr>
-        <w:lastRenderedPageBreak/>
         <w:t>These discoveries have applications outside the realm of academia, providing useful tactics for companies and sentiment analysis researchers alike. Sentiment analysis frameworks that incorporate a variety of data modalities improve customer happiness and loyalty by offering actionable insights that complement the knowledge of customer feedback. The multi-feature model's effectiveness also points to possible avenues for future study in utilizing several data modalities for improved natural language processing applications.</w:t>
       </w:r>
     </w:p>
@@ -8534,6 +9285,7 @@
         </w:rPr>
         <w:t>Sayeed, M. S., Mohan, V., &amp; Muthu, K. S. (2023). BERT: A Review of Applications in Sentiment Analysis. </w:t>
       </w:r>
+      <w:proofErr w:type="spellStart"/>
       <w:r>
         <w:rPr>
           <w:rFonts w:asciiTheme="majorBidi" w:hAnsiTheme="majorBidi" w:cstheme="majorBidi"/>
@@ -8542,16 +9294,9 @@
           <w:sz w:val="24"/>
           <w:szCs w:val="24"/>
         </w:rPr>
-        <w:t>HighTech and Innovation Journal</w:t>
-      </w:r>
-      <w:r>
-        <w:rPr>
-          <w:rFonts w:asciiTheme="majorBidi" w:hAnsiTheme="majorBidi" w:cstheme="majorBidi"/>
-          <w:sz w:val="24"/>
-          <w:szCs w:val="24"/>
-        </w:rPr>
-        <w:t>, </w:t>
-      </w:r>
+        <w:t>HighTech</w:t>
+      </w:r>
+      <w:proofErr w:type="spellEnd"/>
       <w:r>
         <w:rPr>
           <w:rFonts w:asciiTheme="majorBidi" w:hAnsiTheme="majorBidi" w:cstheme="majorBidi"/>
@@ -8560,33 +9305,15 @@
           <w:sz w:val="24"/>
           <w:szCs w:val="24"/>
         </w:rPr>
-        <w:t>4</w:t>
-      </w:r>
-      <w:r>
-        <w:rPr>
-          <w:rFonts w:asciiTheme="majorBidi" w:hAnsiTheme="majorBidi" w:cstheme="majorBidi"/>
-          <w:sz w:val="24"/>
-          <w:szCs w:val="24"/>
-        </w:rPr>
-        <w:t>(2), 453-462.</w:t>
-      </w:r>
-    </w:p>
-    <w:p>
-      <w:pPr>
-        <w:jc w:val="both"/>
-        <w:rPr>
-          <w:rFonts w:asciiTheme="majorBidi" w:hAnsiTheme="majorBidi" w:cstheme="majorBidi"/>
-          <w:sz w:val="24"/>
-          <w:szCs w:val="24"/>
-        </w:rPr>
-      </w:pPr>
-      <w:r>
-        <w:rPr>
-          <w:rFonts w:asciiTheme="majorBidi" w:hAnsiTheme="majorBidi" w:cstheme="majorBidi"/>
-          <w:sz w:val="24"/>
-          <w:szCs w:val="24"/>
-        </w:rPr>
-        <w:t>Zhang, Y., Yang, Y., Liang, B., Chen, S., Qin, B., &amp; Xu, R. (2023, July). An empirical study of sentiment-enhanced pre-training for aspect-based sentiment analysis. In </w:t>
+        <w:t xml:space="preserve"> and Innovation Journal</w:t>
+      </w:r>
+      <w:r>
+        <w:rPr>
+          <w:rFonts w:asciiTheme="majorBidi" w:hAnsiTheme="majorBidi" w:cstheme="majorBidi"/>
+          <w:sz w:val="24"/>
+          <w:szCs w:val="24"/>
+        </w:rPr>
+        <w:t>, </w:t>
       </w:r>
       <w:r>
         <w:rPr>
@@ -8596,33 +9323,34 @@
           <w:sz w:val="24"/>
           <w:szCs w:val="24"/>
         </w:rPr>
-        <w:t>Findings of the Association for Computational Linguistics: ACL 2023</w:t>
-      </w:r>
-      <w:r>
-        <w:rPr>
-          <w:rFonts w:asciiTheme="majorBidi" w:hAnsiTheme="majorBidi" w:cstheme="majorBidi"/>
-          <w:sz w:val="24"/>
-          <w:szCs w:val="24"/>
-        </w:rPr>
-        <w:t> (pp. 9633-9651).</w:t>
-      </w:r>
-    </w:p>
-    <w:p>
-      <w:pPr>
-        <w:jc w:val="both"/>
-        <w:rPr>
-          <w:rFonts w:asciiTheme="majorBidi" w:hAnsiTheme="majorBidi" w:cstheme="majorBidi"/>
-          <w:sz w:val="24"/>
-          <w:szCs w:val="24"/>
-        </w:rPr>
-      </w:pPr>
-      <w:r>
-        <w:rPr>
-          <w:rFonts w:asciiTheme="majorBidi" w:hAnsiTheme="majorBidi" w:cstheme="majorBidi"/>
-          <w:sz w:val="24"/>
-          <w:szCs w:val="24"/>
-        </w:rPr>
-        <w:t>Barry, E., Jameel, S., &amp; Raza, H. (2021, September). Emojional: Emoji Embeddings. In </w:t>
+        <w:t>4</w:t>
+      </w:r>
+      <w:r>
+        <w:rPr>
+          <w:rFonts w:asciiTheme="majorBidi" w:hAnsiTheme="majorBidi" w:cstheme="majorBidi"/>
+          <w:sz w:val="24"/>
+          <w:szCs w:val="24"/>
+        </w:rPr>
+        <w:t>(2), 453-462.</w:t>
+      </w:r>
+    </w:p>
+    <w:p>
+      <w:pPr>
+        <w:jc w:val="both"/>
+        <w:rPr>
+          <w:rFonts w:asciiTheme="majorBidi" w:hAnsiTheme="majorBidi" w:cstheme="majorBidi"/>
+          <w:sz w:val="24"/>
+          <w:szCs w:val="24"/>
+        </w:rPr>
+      </w:pPr>
+      <w:r>
+        <w:rPr>
+          <w:rFonts w:asciiTheme="majorBidi" w:hAnsiTheme="majorBidi" w:cstheme="majorBidi"/>
+          <w:sz w:val="24"/>
+          <w:szCs w:val="24"/>
+        </w:rPr>
+        <w:lastRenderedPageBreak/>
+        <w:t>Zhang, Y., Yang, Y., Liang, B., Chen, S., Qin, B., &amp; Xu, R. (2023, July). An empirical study of sentiment-enhanced pre-training for aspect-based sentiment analysis. In </w:t>
       </w:r>
       <w:r>
         <w:rPr>
@@ -8632,33 +9360,51 @@
           <w:sz w:val="24"/>
           <w:szCs w:val="24"/>
         </w:rPr>
-        <w:t>UK Workshop on Computational Intelligence</w:t>
-      </w:r>
-      <w:r>
-        <w:rPr>
-          <w:rFonts w:asciiTheme="majorBidi" w:hAnsiTheme="majorBidi" w:cstheme="majorBidi"/>
-          <w:sz w:val="24"/>
-          <w:szCs w:val="24"/>
-        </w:rPr>
-        <w:t> (pp. 312-324). Cham: Springer International Publishing.</w:t>
-      </w:r>
-    </w:p>
-    <w:p>
-      <w:pPr>
-        <w:jc w:val="both"/>
-        <w:rPr>
-          <w:rFonts w:asciiTheme="majorBidi" w:hAnsiTheme="majorBidi" w:cstheme="majorBidi"/>
-          <w:sz w:val="24"/>
-          <w:szCs w:val="24"/>
-        </w:rPr>
-      </w:pPr>
-      <w:r>
-        <w:rPr>
-          <w:rFonts w:asciiTheme="majorBidi" w:hAnsiTheme="majorBidi" w:cstheme="majorBidi"/>
-          <w:sz w:val="24"/>
-          <w:szCs w:val="24"/>
-        </w:rPr>
-        <w:t>Yang, D., Kejian, L., Cheng, Y., Yuanyuan, F., &amp; Weihao, L. (2022). Emoji-based Fine-grained Attention Network for Sentiment Analysis in the Microblog Comments. </w:t>
+        <w:t>Findings of the Association for Computational Linguistics: ACL 2023</w:t>
+      </w:r>
+      <w:r>
+        <w:rPr>
+          <w:rFonts w:asciiTheme="majorBidi" w:hAnsiTheme="majorBidi" w:cstheme="majorBidi"/>
+          <w:sz w:val="24"/>
+          <w:szCs w:val="24"/>
+        </w:rPr>
+        <w:t> (pp. 9633-9651).</w:t>
+      </w:r>
+    </w:p>
+    <w:p>
+      <w:pPr>
+        <w:jc w:val="both"/>
+        <w:rPr>
+          <w:rFonts w:asciiTheme="majorBidi" w:hAnsiTheme="majorBidi" w:cstheme="majorBidi"/>
+          <w:sz w:val="24"/>
+          <w:szCs w:val="24"/>
+        </w:rPr>
+      </w:pPr>
+      <w:r>
+        <w:rPr>
+          <w:rFonts w:asciiTheme="majorBidi" w:hAnsiTheme="majorBidi" w:cstheme="majorBidi"/>
+          <w:sz w:val="24"/>
+          <w:szCs w:val="24"/>
+        </w:rPr>
+        <w:t xml:space="preserve">Barry, E., Jameel, S., &amp; Raza, H. (2021, September). </w:t>
+      </w:r>
+      <w:proofErr w:type="spellStart"/>
+      <w:r>
+        <w:rPr>
+          <w:rFonts w:asciiTheme="majorBidi" w:hAnsiTheme="majorBidi" w:cstheme="majorBidi"/>
+          <w:sz w:val="24"/>
+          <w:szCs w:val="24"/>
+        </w:rPr>
+        <w:t>Emojional</w:t>
+      </w:r>
+      <w:proofErr w:type="spellEnd"/>
+      <w:r>
+        <w:rPr>
+          <w:rFonts w:asciiTheme="majorBidi" w:hAnsiTheme="majorBidi" w:cstheme="majorBidi"/>
+          <w:sz w:val="24"/>
+          <w:szCs w:val="24"/>
+        </w:rPr>
+        <w:t>: Emoji Embeddings. In </w:t>
       </w:r>
       <w:r>
         <w:rPr>
@@ -8668,34 +9414,71 @@
           <w:sz w:val="24"/>
           <w:szCs w:val="24"/>
         </w:rPr>
-        <w:t>arXiv preprint arXiv:2206.12262</w:t>
-      </w:r>
-      <w:r>
-        <w:rPr>
-          <w:rFonts w:asciiTheme="majorBidi" w:hAnsiTheme="majorBidi" w:cstheme="majorBidi"/>
-          <w:sz w:val="24"/>
-          <w:szCs w:val="24"/>
-        </w:rPr>
-        <w:t>.</w:t>
-      </w:r>
-    </w:p>
-    <w:p>
-      <w:pPr>
-        <w:jc w:val="both"/>
-        <w:rPr>
-          <w:rFonts w:asciiTheme="majorBidi" w:hAnsiTheme="majorBidi" w:cstheme="majorBidi"/>
-          <w:sz w:val="24"/>
-          <w:szCs w:val="24"/>
-        </w:rPr>
-      </w:pPr>
-      <w:r>
-        <w:rPr>
-          <w:rFonts w:asciiTheme="majorBidi" w:hAnsiTheme="majorBidi" w:cstheme="majorBidi"/>
-          <w:sz w:val="24"/>
-          <w:szCs w:val="24"/>
-        </w:rPr>
-        <w:t>Liu, C., Fang, F., Lin, X., Cai, T., Tan, X., Liu, J., &amp; Lu, X. (2021). Improving sentiment analysis accuracy with emoji embedding. </w:t>
-      </w:r>
+        <w:t>UK Workshop on Computational Intelligence</w:t>
+      </w:r>
+      <w:r>
+        <w:rPr>
+          <w:rFonts w:asciiTheme="majorBidi" w:hAnsiTheme="majorBidi" w:cstheme="majorBidi"/>
+          <w:sz w:val="24"/>
+          <w:szCs w:val="24"/>
+        </w:rPr>
+        <w:t> (pp. 312-324). Cham: Springer International Publishing.</w:t>
+      </w:r>
+    </w:p>
+    <w:p>
+      <w:pPr>
+        <w:jc w:val="both"/>
+        <w:rPr>
+          <w:rFonts w:asciiTheme="majorBidi" w:hAnsiTheme="majorBidi" w:cstheme="majorBidi"/>
+          <w:sz w:val="24"/>
+          <w:szCs w:val="24"/>
+        </w:rPr>
+      </w:pPr>
+      <w:r>
+        <w:rPr>
+          <w:rFonts w:asciiTheme="majorBidi" w:hAnsiTheme="majorBidi" w:cstheme="majorBidi"/>
+          <w:sz w:val="24"/>
+          <w:szCs w:val="24"/>
+        </w:rPr>
+        <w:t xml:space="preserve">Yang, D., </w:t>
+      </w:r>
+      <w:proofErr w:type="spellStart"/>
+      <w:r>
+        <w:rPr>
+          <w:rFonts w:asciiTheme="majorBidi" w:hAnsiTheme="majorBidi" w:cstheme="majorBidi"/>
+          <w:sz w:val="24"/>
+          <w:szCs w:val="24"/>
+        </w:rPr>
+        <w:t>Kejian</w:t>
+      </w:r>
+      <w:proofErr w:type="spellEnd"/>
+      <w:r>
+        <w:rPr>
+          <w:rFonts w:asciiTheme="majorBidi" w:hAnsiTheme="majorBidi" w:cstheme="majorBidi"/>
+          <w:sz w:val="24"/>
+          <w:szCs w:val="24"/>
+        </w:rPr>
+        <w:t xml:space="preserve">, L., Cheng, Y., Yuanyuan, F., &amp; </w:t>
+      </w:r>
+      <w:proofErr w:type="spellStart"/>
+      <w:r>
+        <w:rPr>
+          <w:rFonts w:asciiTheme="majorBidi" w:hAnsiTheme="majorBidi" w:cstheme="majorBidi"/>
+          <w:sz w:val="24"/>
+          <w:szCs w:val="24"/>
+        </w:rPr>
+        <w:t>Weihao</w:t>
+      </w:r>
+      <w:proofErr w:type="spellEnd"/>
+      <w:r>
+        <w:rPr>
+          <w:rFonts w:asciiTheme="majorBidi" w:hAnsiTheme="majorBidi" w:cstheme="majorBidi"/>
+          <w:sz w:val="24"/>
+          <w:szCs w:val="24"/>
+        </w:rPr>
+        <w:t>, L. (2022). Emoji-based Fine-grained Attention Network for Sentiment Analysis in the Microblog Comments. </w:t>
+      </w:r>
+      <w:proofErr w:type="spellStart"/>
       <w:r>
         <w:rPr>
           <w:rFonts w:asciiTheme="majorBidi" w:hAnsiTheme="majorBidi" w:cstheme="majorBidi"/>
@@ -8704,16 +9487,9 @@
           <w:sz w:val="24"/>
           <w:szCs w:val="24"/>
         </w:rPr>
-        <w:t>Journal of Safety Science and Resilience</w:t>
-      </w:r>
-      <w:r>
-        <w:rPr>
-          <w:rFonts w:asciiTheme="majorBidi" w:hAnsiTheme="majorBidi" w:cstheme="majorBidi"/>
-          <w:sz w:val="24"/>
-          <w:szCs w:val="24"/>
-        </w:rPr>
-        <w:t>, </w:t>
-      </w:r>
+        <w:t>arXiv</w:t>
+      </w:r>
+      <w:proofErr w:type="spellEnd"/>
       <w:r>
         <w:rPr>
           <w:rFonts w:asciiTheme="majorBidi" w:hAnsiTheme="majorBidi" w:cstheme="majorBidi"/>
@@ -8722,33 +9498,33 @@
           <w:sz w:val="24"/>
           <w:szCs w:val="24"/>
         </w:rPr>
-        <w:t>2</w:t>
-      </w:r>
-      <w:r>
-        <w:rPr>
-          <w:rFonts w:asciiTheme="majorBidi" w:hAnsiTheme="majorBidi" w:cstheme="majorBidi"/>
-          <w:sz w:val="24"/>
-          <w:szCs w:val="24"/>
-        </w:rPr>
-        <w:t>(4), 246-252.</w:t>
-      </w:r>
-    </w:p>
-    <w:p>
-      <w:pPr>
-        <w:jc w:val="both"/>
-        <w:rPr>
-          <w:rFonts w:asciiTheme="majorBidi" w:hAnsiTheme="majorBidi" w:cstheme="majorBidi"/>
-          <w:sz w:val="24"/>
-          <w:szCs w:val="24"/>
-        </w:rPr>
-      </w:pPr>
-      <w:r>
-        <w:rPr>
-          <w:rFonts w:asciiTheme="majorBidi" w:hAnsiTheme="majorBidi" w:cstheme="majorBidi"/>
-          <w:sz w:val="24"/>
-          <w:szCs w:val="24"/>
-        </w:rPr>
-        <w:t>Liu, Y., Lu, J., Yang, J., &amp; Mao, F. (2020). Sentiment analysis for e-commerce product reviews by deep learning model of Bert-BiGRU-Softmax. </w:t>
+        <w:t xml:space="preserve"> preprint arXiv:2206.12262</w:t>
+      </w:r>
+      <w:r>
+        <w:rPr>
+          <w:rFonts w:asciiTheme="majorBidi" w:hAnsiTheme="majorBidi" w:cstheme="majorBidi"/>
+          <w:sz w:val="24"/>
+          <w:szCs w:val="24"/>
+        </w:rPr>
+        <w:t>.</w:t>
+      </w:r>
+    </w:p>
+    <w:p>
+      <w:pPr>
+        <w:jc w:val="both"/>
+        <w:rPr>
+          <w:rFonts w:asciiTheme="majorBidi" w:hAnsiTheme="majorBidi" w:cstheme="majorBidi"/>
+          <w:sz w:val="24"/>
+          <w:szCs w:val="24"/>
+        </w:rPr>
+      </w:pPr>
+      <w:r>
+        <w:rPr>
+          <w:rFonts w:asciiTheme="majorBidi" w:hAnsiTheme="majorBidi" w:cstheme="majorBidi"/>
+          <w:sz w:val="24"/>
+          <w:szCs w:val="24"/>
+        </w:rPr>
+        <w:t>Liu, C., Fang, F., Lin, X., Cai, T., Tan, X., Liu, J., &amp; Lu, X. (2021). Improving sentiment analysis accuracy with emoji embedding. </w:t>
       </w:r>
       <w:r>
         <w:rPr>
@@ -8758,7 +9534,7 @@
           <w:sz w:val="24"/>
           <w:szCs w:val="24"/>
         </w:rPr>
-        <w:t>Mathematical Biosciences and Engineering</w:t>
+        <w:t>Journal of Safety Science and Resilience</w:t>
       </w:r>
       <w:r>
         <w:rPr>
@@ -8776,33 +9552,69 @@
           <w:sz w:val="24"/>
           <w:szCs w:val="24"/>
         </w:rPr>
-        <w:t>17</w:t>
-      </w:r>
-      <w:r>
-        <w:rPr>
-          <w:rFonts w:asciiTheme="majorBidi" w:hAnsiTheme="majorBidi" w:cstheme="majorBidi"/>
-          <w:sz w:val="24"/>
-          <w:szCs w:val="24"/>
-        </w:rPr>
-        <w:t>(6), 7819-7837.</w:t>
-      </w:r>
-    </w:p>
-    <w:p>
-      <w:pPr>
-        <w:jc w:val="both"/>
-        <w:rPr>
-          <w:rFonts w:asciiTheme="majorBidi" w:hAnsiTheme="majorBidi" w:cstheme="majorBidi"/>
-          <w:sz w:val="24"/>
-          <w:szCs w:val="24"/>
-        </w:rPr>
-      </w:pPr>
-      <w:r>
-        <w:rPr>
-          <w:rFonts w:asciiTheme="majorBidi" w:hAnsiTheme="majorBidi" w:cstheme="majorBidi"/>
-          <w:sz w:val="24"/>
-          <w:szCs w:val="24"/>
-        </w:rPr>
-        <w:t>Singh, A., Rawat, J., Bhandari, S., Negi, U., &amp; Pahwa, S. (2022, April). Sentiment Analysis on Twitter Data Using LSTM with Emoji Embedding. In </w:t>
+        <w:t>2</w:t>
+      </w:r>
+      <w:r>
+        <w:rPr>
+          <w:rFonts w:asciiTheme="majorBidi" w:hAnsiTheme="majorBidi" w:cstheme="majorBidi"/>
+          <w:sz w:val="24"/>
+          <w:szCs w:val="24"/>
+        </w:rPr>
+        <w:t>(4), 246-252.</w:t>
+      </w:r>
+    </w:p>
+    <w:p>
+      <w:pPr>
+        <w:jc w:val="both"/>
+        <w:rPr>
+          <w:rFonts w:asciiTheme="majorBidi" w:hAnsiTheme="majorBidi" w:cstheme="majorBidi"/>
+          <w:sz w:val="24"/>
+          <w:szCs w:val="24"/>
+        </w:rPr>
+      </w:pPr>
+      <w:r>
+        <w:rPr>
+          <w:rFonts w:asciiTheme="majorBidi" w:hAnsiTheme="majorBidi" w:cstheme="majorBidi"/>
+          <w:sz w:val="24"/>
+          <w:szCs w:val="24"/>
+        </w:rPr>
+        <w:t>Liu, Y., Lu, J., Yang, J., &amp; Mao, F. (2020). Sentiment analysis for e-commerce product reviews by deep learning model of Bert-</w:t>
+      </w:r>
+      <w:proofErr w:type="spellStart"/>
+      <w:r>
+        <w:rPr>
+          <w:rFonts w:asciiTheme="majorBidi" w:hAnsiTheme="majorBidi" w:cstheme="majorBidi"/>
+          <w:sz w:val="24"/>
+          <w:szCs w:val="24"/>
+        </w:rPr>
+        <w:t>BiGRU</w:t>
+      </w:r>
+      <w:proofErr w:type="spellEnd"/>
+      <w:r>
+        <w:rPr>
+          <w:rFonts w:asciiTheme="majorBidi" w:hAnsiTheme="majorBidi" w:cstheme="majorBidi"/>
+          <w:sz w:val="24"/>
+          <w:szCs w:val="24"/>
+        </w:rPr>
+        <w:t>-</w:t>
+      </w:r>
+      <w:proofErr w:type="spellStart"/>
+      <w:r>
+        <w:rPr>
+          <w:rFonts w:asciiTheme="majorBidi" w:hAnsiTheme="majorBidi" w:cstheme="majorBidi"/>
+          <w:sz w:val="24"/>
+          <w:szCs w:val="24"/>
+        </w:rPr>
+        <w:t>Softmax</w:t>
+      </w:r>
+      <w:proofErr w:type="spellEnd"/>
+      <w:r>
+        <w:rPr>
+          <w:rFonts w:asciiTheme="majorBidi" w:hAnsiTheme="majorBidi" w:cstheme="majorBidi"/>
+          <w:sz w:val="24"/>
+          <w:szCs w:val="24"/>
+        </w:rPr>
+        <w:t>. </w:t>
       </w:r>
       <w:r>
         <w:rPr>
@@ -8812,6 +9624,60 @@
           <w:sz w:val="24"/>
           <w:szCs w:val="24"/>
         </w:rPr>
+        <w:t>Mathematical Biosciences and Engineering</w:t>
+      </w:r>
+      <w:r>
+        <w:rPr>
+          <w:rFonts w:asciiTheme="majorBidi" w:hAnsiTheme="majorBidi" w:cstheme="majorBidi"/>
+          <w:sz w:val="24"/>
+          <w:szCs w:val="24"/>
+        </w:rPr>
+        <w:t>, </w:t>
+      </w:r>
+      <w:r>
+        <w:rPr>
+          <w:rFonts w:asciiTheme="majorBidi" w:hAnsiTheme="majorBidi" w:cstheme="majorBidi"/>
+          <w:i/>
+          <w:iCs/>
+          <w:sz w:val="24"/>
+          <w:szCs w:val="24"/>
+        </w:rPr>
+        <w:t>17</w:t>
+      </w:r>
+      <w:r>
+        <w:rPr>
+          <w:rFonts w:asciiTheme="majorBidi" w:hAnsiTheme="majorBidi" w:cstheme="majorBidi"/>
+          <w:sz w:val="24"/>
+          <w:szCs w:val="24"/>
+        </w:rPr>
+        <w:t>(6), 7819-7837.</w:t>
+      </w:r>
+    </w:p>
+    <w:p>
+      <w:pPr>
+        <w:jc w:val="both"/>
+        <w:rPr>
+          <w:rFonts w:asciiTheme="majorBidi" w:hAnsiTheme="majorBidi" w:cstheme="majorBidi"/>
+          <w:sz w:val="24"/>
+          <w:szCs w:val="24"/>
+        </w:rPr>
+      </w:pPr>
+      <w:r>
+        <w:rPr>
+          <w:rFonts w:asciiTheme="majorBidi" w:hAnsiTheme="majorBidi" w:cstheme="majorBidi"/>
+          <w:sz w:val="24"/>
+          <w:szCs w:val="24"/>
+        </w:rPr>
+        <w:t>Singh, A., Rawat, J., Bhandari, S., Negi, U., &amp; Pahwa, S. (2022, April). Sentiment Analysis on Twitter Data Using LSTM with Emoji Embedding. In </w:t>
+      </w:r>
+      <w:r>
+        <w:rPr>
+          <w:rFonts w:asciiTheme="majorBidi" w:hAnsiTheme="majorBidi" w:cstheme="majorBidi"/>
+          <w:i/>
+          <w:iCs/>
+          <w:sz w:val="24"/>
+          <w:szCs w:val="24"/>
+        </w:rPr>
         <w:t>2022 3rd International Conference on Intelligent Engineering and Management (ICIEM)</w:t>
       </w:r>
       <w:r>
@@ -8832,13 +9698,41 @@
           <w:szCs w:val="24"/>
         </w:rPr>
       </w:pPr>
-      <w:r>
-        <w:rPr>
-          <w:rFonts w:asciiTheme="majorBidi" w:hAnsiTheme="majorBidi" w:cstheme="majorBidi"/>
-          <w:sz w:val="24"/>
-          <w:szCs w:val="24"/>
-        </w:rPr>
-        <w:t>Ahanin, Z., Ismail, M. A., Singh, N. S. S., &amp; AL-Ashmori, A. (2023). Hybrid feature extraction for multi-label emotion classification in English text messages. </w:t>
+      <w:proofErr w:type="spellStart"/>
+      <w:r>
+        <w:rPr>
+          <w:rFonts w:asciiTheme="majorBidi" w:hAnsiTheme="majorBidi" w:cstheme="majorBidi"/>
+          <w:sz w:val="24"/>
+          <w:szCs w:val="24"/>
+        </w:rPr>
+        <w:t>Ahanin</w:t>
+      </w:r>
+      <w:proofErr w:type="spellEnd"/>
+      <w:r>
+        <w:rPr>
+          <w:rFonts w:asciiTheme="majorBidi" w:hAnsiTheme="majorBidi" w:cstheme="majorBidi"/>
+          <w:sz w:val="24"/>
+          <w:szCs w:val="24"/>
+        </w:rPr>
+        <w:t>, Z., Ismail, M. A., Singh, N. S. S., &amp; AL-</w:t>
+      </w:r>
+      <w:proofErr w:type="spellStart"/>
+      <w:r>
+        <w:rPr>
+          <w:rFonts w:asciiTheme="majorBidi" w:hAnsiTheme="majorBidi" w:cstheme="majorBidi"/>
+          <w:sz w:val="24"/>
+          <w:szCs w:val="24"/>
+        </w:rPr>
+        <w:t>Ashmori</w:t>
+      </w:r>
+      <w:proofErr w:type="spellEnd"/>
+      <w:r>
+        <w:rPr>
+          <w:rFonts w:asciiTheme="majorBidi" w:hAnsiTheme="majorBidi" w:cstheme="majorBidi"/>
+          <w:sz w:val="24"/>
+          <w:szCs w:val="24"/>
+        </w:rPr>
+        <w:t>, A. (2023). Hybrid feature extraction for multi-label emotion classification in English text messages. </w:t>
       </w:r>
       <w:r>
         <w:rPr>

</xml_diff>

<commit_message>
Updated the Research Objectives Content
</commit_message>
<xml_diff>
--- a/Documents/Dissertation.docx
+++ b/Documents/Dissertation.docx
@@ -599,25 +599,164 @@
           <w:sz w:val="24"/>
           <w:szCs w:val="24"/>
         </w:rPr>
-        <w:t>The main problem that this study aims to solve is that sentiment expression in e-commerce reviews is complex and multi-layered. The complete range of sentiment nuances communicated by customers is often not captured by traditional sentiment analysis methods, which mostly rely on textual data. These conventional methods frequently ignore the rich tapestry of sentiment indicators, including star ratings that offer a quantitative indicator of customer satisfaction, emojis—which are powerful symbols of emotional expression—and total votes, which show the community's affirmation of a review's relevance.</w:t>
-      </w:r>
-    </w:p>
-    <w:p>
-      <w:pPr>
-        <w:jc w:val="both"/>
-        <w:rPr>
-          <w:rFonts w:asciiTheme="majorBidi" w:hAnsiTheme="majorBidi" w:cstheme="majorBidi"/>
-          <w:sz w:val="24"/>
-          <w:szCs w:val="24"/>
-        </w:rPr>
-      </w:pPr>
-      <w:r>
-        <w:rPr>
-          <w:rFonts w:asciiTheme="majorBidi" w:hAnsiTheme="majorBidi" w:cstheme="majorBidi"/>
-          <w:sz w:val="24"/>
-          <w:szCs w:val="24"/>
-        </w:rPr>
-        <w:t>The need for a more comprehensive approach and the drawbacks of text-centric models are highlighted in recent sentiment analysis work. Sayeed et al. (2023), for example, emphasized the difficulties in classifying emotions, particularly when evaluations include contradictory sentiments, highlighting the need for models capable of managing such complexities. The expressive potential of emojis and the significance of including these visual symbols to accurately represent the emotional content in customer feedback were further stressed by Barry et al. (2021) and Yang et al. (2022).</w:t>
+        <w:t>The intricate tapestry of sentiment expression within e-commerce reviews presents a multifaceted challenge that this study seeks to unravel. Traditional sentiment analysis methods, which predominantly lean on textual data, often fall short in capturing the full spectrum of sentiment nuances communicated by customers in online reviews. This complexity is not just embedded in the words used but also in the rich array of sentiment indicators such as star ratings, emojis, and total votes, each of which plays a pivotal role in conveying the depth and breadth of consumer sentiment.</w:t>
+      </w:r>
+    </w:p>
+    <w:p>
+      <w:pPr>
+        <w:jc w:val="both"/>
+        <w:rPr>
+          <w:rFonts w:asciiTheme="majorBidi" w:hAnsiTheme="majorBidi" w:cstheme="majorBidi"/>
+          <w:sz w:val="24"/>
+          <w:szCs w:val="24"/>
+        </w:rPr>
+      </w:pPr>
+      <w:r>
+        <w:rPr>
+          <w:rFonts w:asciiTheme="majorBidi" w:hAnsiTheme="majorBidi" w:cstheme="majorBidi"/>
+          <w:sz w:val="24"/>
+          <w:szCs w:val="24"/>
+        </w:rPr>
+        <w:t xml:space="preserve">For example, star ratings offer a simple, quantitative way to measure client contentment or dissatisfaction and provide an instant, if superficial, insight into consumer mood. But such crude measurements frequently fail to capture the granularity of sentiment, which is </w:t>
+      </w:r>
+      <w:r>
+        <w:rPr>
+          <w:rFonts w:asciiTheme="majorBidi" w:hAnsiTheme="majorBidi" w:cstheme="majorBidi"/>
+          <w:sz w:val="24"/>
+          <w:szCs w:val="24"/>
+        </w:rPr>
+        <w:t>characterized</w:t>
+      </w:r>
+      <w:r>
+        <w:rPr>
+          <w:rFonts w:asciiTheme="majorBidi" w:hAnsiTheme="majorBidi" w:cstheme="majorBidi"/>
+          <w:sz w:val="24"/>
+          <w:szCs w:val="24"/>
+        </w:rPr>
+        <w:t xml:space="preserve"> by delicate emotional overtones and complex manifestations of feeling. Conversely, emojis become powerful symbols of emotional expression that cut through language limitations and provide a visceral understanding of the customer's emotional condition. When combined with written content, these visual signals can greatly enhance sentiment analysis by contributing levels of emotional complexity and nuance that text alone would not be able to capture.</w:t>
+      </w:r>
+    </w:p>
+    <w:p>
+      <w:pPr>
+        <w:jc w:val="both"/>
+        <w:rPr>
+          <w:rFonts w:asciiTheme="majorBidi" w:hAnsiTheme="majorBidi" w:cstheme="majorBidi"/>
+          <w:sz w:val="24"/>
+          <w:szCs w:val="24"/>
+        </w:rPr>
+      </w:pPr>
+      <w:r>
+        <w:rPr>
+          <w:rFonts w:asciiTheme="majorBidi" w:hAnsiTheme="majorBidi" w:cstheme="majorBidi"/>
+          <w:sz w:val="24"/>
+          <w:szCs w:val="24"/>
+        </w:rPr>
+        <w:t>Moreover, total votes associated with a review reflect the community's validation of the review's relevance and the resonating power of the sentiment expressed, adding another dimension to understanding consumer feedback. The aggregation of these votes not only highlights the communal endorsement of the sentiment shared but also underscores the impact of the review within the broader consumer community, indicating the degree to which a particular sentiment is shared, acknowledged, or contested among consumers.</w:t>
+      </w:r>
+    </w:p>
+    <w:p>
+      <w:pPr>
+        <w:jc w:val="both"/>
+        <w:rPr>
+          <w:rFonts w:asciiTheme="majorBidi" w:hAnsiTheme="majorBidi" w:cstheme="majorBidi"/>
+          <w:sz w:val="24"/>
+          <w:szCs w:val="24"/>
+        </w:rPr>
+      </w:pPr>
+      <w:r>
+        <w:rPr>
+          <w:rFonts w:asciiTheme="majorBidi" w:hAnsiTheme="majorBidi" w:cstheme="majorBidi"/>
+          <w:sz w:val="24"/>
+          <w:szCs w:val="24"/>
+        </w:rPr>
+        <w:t>The limitations of text-centric sentiment analysis models have been underscored in recent scholarly work. For instance, Sayeed et al. (2023) shed light on the inherent challenges in emotion classification within reviews, especially those entangled with contradictory sentiments, thereby underscoring the necessity for models adept at navigating such complexities. Similarly, the work of Barry et al. (2021) and Yang et al. (2022) has emphasized the indispensable role of emojis in encapsulating the emotional essence of customer feedback, advocating for the inclusion of these visual symbols to achieve a more accurate representation of emotional content in sentiment analysis.</w:t>
+      </w:r>
+    </w:p>
+    <w:p>
+      <w:pPr>
+        <w:jc w:val="both"/>
+        <w:rPr>
+          <w:rFonts w:asciiTheme="majorBidi" w:hAnsiTheme="majorBidi" w:cstheme="majorBidi"/>
+          <w:sz w:val="24"/>
+          <w:szCs w:val="24"/>
+        </w:rPr>
+      </w:pPr>
+      <w:r>
+        <w:rPr>
+          <w:rFonts w:asciiTheme="majorBidi" w:hAnsiTheme="majorBidi" w:cstheme="majorBidi"/>
+          <w:sz w:val="24"/>
+          <w:szCs w:val="24"/>
+        </w:rPr>
+        <w:t>In light of these considerations, this study proposes a comprehensive sentiment analysis model that methodically integrates textual material with emojis, star ratings, and total votes. This integrative approach is designed to penetrate the complex web of sentiment expression prevalent in e-commerce reviews, capturing the multifaceted nature of customer feedback that extends beyond the confines of textual expression. By doing so, the study aims to elevate sentiment analysis methodologies, enabling them to more adeptly mirror the intricate and layered ways in which consumers articulate their perceptions, experiences, and emotions in online forums.</w:t>
+      </w:r>
+    </w:p>
+    <w:p>
+      <w:pPr>
+        <w:jc w:val="both"/>
+        <w:rPr>
+          <w:rFonts w:asciiTheme="majorBidi" w:hAnsiTheme="majorBidi" w:cstheme="majorBidi"/>
+          <w:sz w:val="24"/>
+          <w:szCs w:val="24"/>
+        </w:rPr>
+      </w:pPr>
+      <w:r>
+        <w:rPr>
+          <w:rFonts w:asciiTheme="majorBidi" w:hAnsiTheme="majorBidi" w:cstheme="majorBidi"/>
+          <w:sz w:val="24"/>
+          <w:szCs w:val="24"/>
+        </w:rPr>
+        <w:lastRenderedPageBreak/>
+        <w:t xml:space="preserve">This project is especially important for e-commerce, because the digital format of customer contacts demands a sophisticated comprehension of sentiment expression. For </w:t>
+      </w:r>
+      <w:r>
+        <w:rPr>
+          <w:rFonts w:asciiTheme="majorBidi" w:hAnsiTheme="majorBidi" w:cstheme="majorBidi"/>
+          <w:sz w:val="24"/>
+          <w:szCs w:val="24"/>
+        </w:rPr>
+        <w:t>organizations</w:t>
+      </w:r>
+      <w:r>
+        <w:rPr>
+          <w:rFonts w:asciiTheme="majorBidi" w:hAnsiTheme="majorBidi" w:cstheme="majorBidi"/>
+          <w:sz w:val="24"/>
+          <w:szCs w:val="24"/>
+        </w:rPr>
+        <w:t xml:space="preserve"> looking to improve customer experience and engagement, the dynamic interplay between textual and non-textual sentiment indicators inside online reviews provides a rich dataset for research and gives intriguing insights into consumer </w:t>
+      </w:r>
+      <w:r>
+        <w:rPr>
+          <w:rFonts w:asciiTheme="majorBidi" w:hAnsiTheme="majorBidi" w:cstheme="majorBidi"/>
+          <w:sz w:val="24"/>
+          <w:szCs w:val="24"/>
+        </w:rPr>
+        <w:t>behavior</w:t>
+      </w:r>
+      <w:r>
+        <w:rPr>
+          <w:rFonts w:asciiTheme="majorBidi" w:hAnsiTheme="majorBidi" w:cstheme="majorBidi"/>
+          <w:sz w:val="24"/>
+          <w:szCs w:val="24"/>
+        </w:rPr>
+        <w:t>, preferences, and satisfaction levels.</w:t>
+      </w:r>
+    </w:p>
+    <w:p>
+      <w:pPr>
+        <w:jc w:val="both"/>
+        <w:rPr>
+          <w:rFonts w:asciiTheme="majorBidi" w:hAnsiTheme="majorBidi" w:cstheme="majorBidi"/>
+          <w:sz w:val="24"/>
+          <w:szCs w:val="24"/>
+        </w:rPr>
+      </w:pPr>
+      <w:r>
+        <w:rPr>
+          <w:rFonts w:asciiTheme="majorBidi" w:hAnsiTheme="majorBidi" w:cstheme="majorBidi"/>
+          <w:sz w:val="24"/>
+          <w:szCs w:val="24"/>
+        </w:rPr>
+        <w:t>Furthermore, this research aims to contribute to the wider discussion on natural language processing and sentiment analysis approaches by addressing the nuanced emotional expressions and the sometimes ignored features of sentiment analysis. A growing understanding of the complexity of human emotional expression and the necessity for sophisticated analytical frameworks capable of capturing this complexity in digital communication contexts is reflected in the study's emphasis on a multi-modal approach.</w:t>
       </w:r>
     </w:p>
     <w:p>
@@ -636,8 +775,44 @@
           <w:sz w:val="24"/>
           <w:szCs w:val="24"/>
         </w:rPr>
-        <w:t>In order to fill in these gaps, this study offers a thorough sentiment analysis model that incorporates emojis, star ratings, and total votes in a methodical manner in addition to textual material. By doing this, the study hopes to break through the intricate network of sentiment expression seen in e-commerce reviews, embracing the multifaceted nature of customer feedback and transcending the boundaries of words. The objective is to improve sentiment analysis techniques so that they better capture the complex and multifaceted ways that customers voice their thoughts and feelings in online communities.</w:t>
-      </w:r>
+        <w:t xml:space="preserve">The study intends to give practical insights for e-commerce stakeholders in addition to advancing academic understanding in the field of sentiment analysis through this thorough investigation of sentiment expression in e-commerce evaluations. The research aims to provide a more comprehensive, compassionate, and detailed understanding of customer feedback by revealing the subtle nuances of consumer sentiment. This will help </w:t>
+      </w:r>
+      <w:r>
+        <w:rPr>
+          <w:rFonts w:asciiTheme="majorBidi" w:hAnsiTheme="majorBidi" w:cstheme="majorBidi"/>
+          <w:sz w:val="24"/>
+          <w:szCs w:val="24"/>
+        </w:rPr>
+        <w:t>organizations’</w:t>
+      </w:r>
+      <w:r>
+        <w:rPr>
+          <w:rFonts w:asciiTheme="majorBidi" w:hAnsiTheme="majorBidi" w:cstheme="majorBidi"/>
+          <w:sz w:val="24"/>
+          <w:szCs w:val="24"/>
+        </w:rPr>
+        <w:t xml:space="preserve"> better match their strategy, offerings, and customer preferences. By doing this, the study hopes to close the gap that exists between theoretical research and real-world application, improving consumer engagement and pleasure in the e-commerce space.</w:t>
+      </w:r>
+      <w:r>
+        <w:rPr>
+          <w:rFonts w:asciiTheme="majorBidi" w:hAnsiTheme="majorBidi" w:cstheme="majorBidi"/>
+          <w:vanish/>
+          <w:sz w:val="24"/>
+          <w:szCs w:val="24"/>
+        </w:rPr>
+        <w:t>Top of Form</w:t>
+      </w:r>
+    </w:p>
+    <w:p>
+      <w:pPr>
+        <w:jc w:val="both"/>
+        <w:rPr>
+          <w:rFonts w:asciiTheme="majorBidi" w:hAnsiTheme="majorBidi" w:cstheme="majorBidi"/>
+          <w:vanish/>
+          <w:sz w:val="24"/>
+          <w:szCs w:val="24"/>
+        </w:rPr>
+      </w:pPr>
       <w:r>
         <w:rPr>
           <w:rFonts w:asciiTheme="majorBidi" w:hAnsiTheme="majorBidi" w:cstheme="majorBidi"/>
@@ -695,14 +870,14 @@
           <w:sz w:val="24"/>
           <w:szCs w:val="24"/>
         </w:rPr>
-        <w:t>The overarching aim of this study is to refine and deepen the process of sentiment analysis applied to e-commerce reviews through the innovative incorporation of multi-modal data. This endeavor is underpinned by several targeted objectives designed to explore and expand the capabilities of sentiment analysis frameworks. These objectives are as follows:</w:t>
+        <w:t>The core objective of this research is to revolutionize sentiment analysis in e-commerce by harnessing the collective power of multi-modal data. This ambition is structured around five detailed objectives, each aimed at a specific aspect of sentiment analysis enhancement and methodological innovation. These objectives are designed not only to advance the academic understanding of natural language processing (NLP) but also to deliver tangible benefits to the e-commerce sector. The objectives are as follows:</w:t>
       </w:r>
     </w:p>
     <w:p>
       <w:pPr>
         <w:numPr>
           <w:ilvl w:val="0"/>
-          <w:numId w:val="5"/>
+          <w:numId w:val="8"/>
         </w:numPr>
         <w:jc w:val="both"/>
         <w:rPr>
@@ -714,17 +889,27 @@
       <w:r>
         <w:rPr>
           <w:rFonts w:asciiTheme="majorBidi" w:hAnsiTheme="majorBidi" w:cstheme="majorBidi"/>
-          <w:sz w:val="24"/>
-          <w:szCs w:val="24"/>
-        </w:rPr>
-        <w:t>Evaluating the Influence of Data Modalities: This involves a thorough examination of how each type of data—text, emojis, star ratings, and total votes—individually and collectively contributes to the precision of sentiment classification. The goal is to discern the unique and combined effects of these data sources on the accuracy of sentiment analysis.</w:t>
+          <w:b/>
+          <w:bCs/>
+          <w:sz w:val="24"/>
+          <w:szCs w:val="24"/>
+        </w:rPr>
+        <w:t>Comprehensive Assessment of Multi-Feature Impact on Sentiment Classification</w:t>
+      </w:r>
+      <w:r>
+        <w:rPr>
+          <w:rFonts w:asciiTheme="majorBidi" w:hAnsiTheme="majorBidi" w:cstheme="majorBidi"/>
+          <w:sz w:val="24"/>
+          <w:szCs w:val="24"/>
+        </w:rPr>
+        <w:t>: This objective aims to dissect and evaluate the influence of various data modalities—such as textual content, star ratings, total votes (akin to likes on reviews), and emojis—on the performance of transformer-based deep neural networks in sentiment analysis. The research will delve into how these individual elements, as well as their combined integration, particularly the fusion of text with emojis, enhance or detract from the accuracy of sentiment classification. By analyzing Amazon product reviews across diverse categories, this investigation seeks to uncover the nuanced ways in which multi-modal data can enrich sentiment analysis, identifying the unique contributions and potential synergies that can elevate the accuracy and depth of sentiment insights. This thorough examination will provide a granular understanding of the dynamics between different data types and their collective impact on sentiment analysis, paving the way for more nuanced and effective sentiment classification models.</w:t>
       </w:r>
     </w:p>
     <w:p>
       <w:pPr>
         <w:numPr>
           <w:ilvl w:val="0"/>
-          <w:numId w:val="5"/>
+          <w:numId w:val="8"/>
         </w:numPr>
         <w:jc w:val="both"/>
         <w:rPr>
@@ -736,17 +921,52 @@
       <w:r>
         <w:rPr>
           <w:rFonts w:asciiTheme="majorBidi" w:hAnsiTheme="majorBidi" w:cstheme="majorBidi"/>
-          <w:sz w:val="24"/>
-          <w:szCs w:val="24"/>
-        </w:rPr>
-        <w:t>Analyzing Emojis' Significance: This objective focuses on understanding how emojis can improve sentiment analysis models by providing more context and enhancing the detection of nuanced emotions that may not be fully conveyed through text alone. Emojis are well-known for being highly expressive nonverbal clues.</w:t>
+          <w:b/>
+          <w:bCs/>
+          <w:sz w:val="24"/>
+          <w:szCs w:val="24"/>
+        </w:rPr>
+        <w:lastRenderedPageBreak/>
+        <w:t>Enhancement of Emotion Detection Accuracy</w:t>
+      </w:r>
+      <w:r>
+        <w:rPr>
+          <w:rFonts w:asciiTheme="majorBidi" w:hAnsiTheme="majorBidi" w:cstheme="majorBidi"/>
+          <w:sz w:val="24"/>
+          <w:szCs w:val="24"/>
+        </w:rPr>
+        <w:t xml:space="preserve">: </w:t>
+      </w:r>
+      <w:r>
+        <w:rPr>
+          <w:rFonts w:asciiTheme="majorBidi" w:hAnsiTheme="majorBidi" w:cstheme="majorBidi"/>
+          <w:sz w:val="24"/>
+          <w:szCs w:val="24"/>
+        </w:rPr>
+        <w:t xml:space="preserve">The second goal is to critically </w:t>
+      </w:r>
+      <w:r>
+        <w:rPr>
+          <w:rFonts w:asciiTheme="majorBidi" w:hAnsiTheme="majorBidi" w:cstheme="majorBidi"/>
+          <w:sz w:val="24"/>
+          <w:szCs w:val="24"/>
+        </w:rPr>
+        <w:t>analyses</w:t>
+      </w:r>
+      <w:r>
+        <w:rPr>
+          <w:rFonts w:asciiTheme="majorBidi" w:hAnsiTheme="majorBidi" w:cstheme="majorBidi"/>
+          <w:sz w:val="24"/>
+          <w:szCs w:val="24"/>
+        </w:rPr>
+        <w:t xml:space="preserve"> and improve the accuracy of emotion identification in sentiment analysis models. Through the integration of a diverse range of data sources, such as ratings, reviews, and emojis, this study seeks to improve the emotional granularity and contextual understanding that sentiment analysis frameworks acquire. The objective is to detect emotional undercurrents in customer feedback at a deeper, more subtle level by going beyond the basic sentiment classification. This entails investigating the degree to which the incorporation of multi-modal data can augment the sensitivity and precision of models in discerning a wide range of emotions, consequently advancing natural language processing methodologies that are more cognizant of the intricacies involved in human emotional communication.</w:t>
       </w:r>
     </w:p>
     <w:p>
       <w:pPr>
         <w:numPr>
           <w:ilvl w:val="0"/>
-          <w:numId w:val="5"/>
+          <w:numId w:val="8"/>
         </w:numPr>
         <w:jc w:val="both"/>
         <w:rPr>
@@ -758,18 +978,35 @@
       <w:r>
         <w:rPr>
           <w:rFonts w:asciiTheme="majorBidi" w:hAnsiTheme="majorBidi" w:cstheme="majorBidi"/>
-          <w:sz w:val="24"/>
-          <w:szCs w:val="24"/>
-        </w:rPr>
-        <w:lastRenderedPageBreak/>
-        <w:t>Methodological Innovation: By utilizing sophisticated transformer-based deep neural networks, this goal aims to enhance the field of natural language processing (NLP). By utilizing these advanced models, it is hoped to raise the bar for methodological methods in the field of sentiment analysis by efficiently processing and analyzing the intricate interactions of multi-modal data.</w:t>
+          <w:b/>
+          <w:bCs/>
+          <w:sz w:val="24"/>
+          <w:szCs w:val="24"/>
+        </w:rPr>
+        <w:t>In-depth Analysis of Emoji Impact in Sentiment Analysis</w:t>
+      </w:r>
+      <w:r>
+        <w:rPr>
+          <w:rFonts w:asciiTheme="majorBidi" w:hAnsiTheme="majorBidi" w:cstheme="majorBidi"/>
+          <w:sz w:val="24"/>
+          <w:szCs w:val="24"/>
+        </w:rPr>
+        <w:t xml:space="preserve">: </w:t>
+      </w:r>
+      <w:r>
+        <w:rPr>
+          <w:rFonts w:asciiTheme="majorBidi" w:hAnsiTheme="majorBidi" w:cstheme="majorBidi"/>
+          <w:sz w:val="24"/>
+          <w:szCs w:val="24"/>
+        </w:rPr>
+        <w:t>Emojis are complex, emotive symbols of contemporary digital communication that provide a unique window into the feelings of customers. This goal is to investigate the precise effects of emoji integration into sentiment analysis models, specifically in relation to Amazon evaluations of health and personal care products. This study will evaluate the efficacy of emoji integration against conventional sentiment analysis models that might rely on a more constrained 3-class approach, using a 5-class sentiment classification approach. The goal is to measure and comprehend the additional value that emojis contribute to sentiment analysis, particularly in terms of improving the model's capacity to identify minor fluctuations in sentiment and complex emotional expressions that may be missed in text-only analyses.</w:t>
       </w:r>
     </w:p>
     <w:p>
       <w:pPr>
         <w:numPr>
           <w:ilvl w:val="0"/>
-          <w:numId w:val="5"/>
+          <w:numId w:val="8"/>
         </w:numPr>
         <w:jc w:val="both"/>
         <w:rPr>
@@ -779,45 +1016,6 @@
         </w:rPr>
       </w:pPr>
       <w:r>
-        <w:rPr>
-          <w:rFonts w:asciiTheme="majorBidi" w:hAnsiTheme="majorBidi" w:cstheme="majorBidi"/>
-          <w:sz w:val="24"/>
-          <w:szCs w:val="24"/>
-        </w:rPr>
-        <w:t>Producing Useful Insights: This study goes beyond theoretical developments in order to convert results into useful tactics for e-commerce players. Using the improved sentiment analysis models, the goal is to improve customer happiness and provide deeper product insights, giving stakeholders useful information for strategy and decision-making.</w:t>
-      </w:r>
-    </w:p>
-    <w:p>
-      <w:pPr>
-        <w:jc w:val="both"/>
-        <w:rPr>
-          <w:rFonts w:asciiTheme="majorBidi" w:hAnsiTheme="majorBidi" w:cstheme="majorBidi"/>
-          <w:vanish/>
-          <w:sz w:val="24"/>
-          <w:szCs w:val="24"/>
-        </w:rPr>
-      </w:pPr>
-      <w:r>
-        <w:rPr>
-          <w:rFonts w:asciiTheme="majorBidi" w:hAnsiTheme="majorBidi" w:cstheme="majorBidi"/>
-          <w:sz w:val="24"/>
-          <w:szCs w:val="24"/>
-        </w:rPr>
-        <w:t>By pursuing these objectives, the research aspires to contribute significantly to the field of sentiment analysis, offering a more holistic and nuanced understanding of consumer sentiment in e-commerce settings and establishing a foundation for future innovations in NLP and e-commerce analytics.</w:t>
-      </w:r>
-      <w:r>
-        <w:rPr>
-          <w:rFonts w:asciiTheme="majorBidi" w:hAnsiTheme="majorBidi" w:cstheme="majorBidi"/>
-          <w:vanish/>
-          <w:sz w:val="24"/>
-          <w:szCs w:val="24"/>
-        </w:rPr>
-        <w:t>Top of Form</w:t>
-      </w:r>
-    </w:p>
-    <w:p>
-      <w:pPr>
-        <w:jc w:val="both"/>
         <w:rPr>
           <w:rFonts w:asciiTheme="majorBidi" w:hAnsiTheme="majorBidi" w:cstheme="majorBidi"/>
           <w:b/>
@@ -825,7 +1023,141 @@
           <w:sz w:val="24"/>
           <w:szCs w:val="24"/>
         </w:rPr>
-      </w:pPr>
+        <w:t>Methodological Advancement in Natural Language Processing</w:t>
+      </w:r>
+      <w:r>
+        <w:rPr>
+          <w:rFonts w:asciiTheme="majorBidi" w:hAnsiTheme="majorBidi" w:cstheme="majorBidi"/>
+          <w:sz w:val="24"/>
+          <w:szCs w:val="24"/>
+        </w:rPr>
+        <w:t xml:space="preserve">: </w:t>
+      </w:r>
+      <w:r>
+        <w:rPr>
+          <w:rFonts w:asciiTheme="majorBidi" w:hAnsiTheme="majorBidi" w:cstheme="majorBidi"/>
+          <w:sz w:val="24"/>
+          <w:szCs w:val="24"/>
+        </w:rPr>
+        <w:t xml:space="preserve">By </w:t>
+      </w:r>
+      <w:r>
+        <w:rPr>
+          <w:rFonts w:asciiTheme="majorBidi" w:hAnsiTheme="majorBidi" w:cstheme="majorBidi"/>
+          <w:sz w:val="24"/>
+          <w:szCs w:val="24"/>
+        </w:rPr>
+        <w:t>utilizing</w:t>
+      </w:r>
+      <w:r>
+        <w:rPr>
+          <w:rFonts w:asciiTheme="majorBidi" w:hAnsiTheme="majorBidi" w:cstheme="majorBidi"/>
+          <w:sz w:val="24"/>
+          <w:szCs w:val="24"/>
+        </w:rPr>
+        <w:t xml:space="preserve"> the advanced capabilities of transformer-based deep neural networks and multi-modal data integration, this goal aims to push the limits of NLP technique. The goal of the project is to investigate novel analytical frameworks capable of processing and </w:t>
+      </w:r>
+      <w:r>
+        <w:rPr>
+          <w:rFonts w:asciiTheme="majorBidi" w:hAnsiTheme="majorBidi" w:cstheme="majorBidi"/>
+          <w:sz w:val="24"/>
+          <w:szCs w:val="24"/>
+        </w:rPr>
+        <w:t>analyzing</w:t>
+      </w:r>
+      <w:r>
+        <w:rPr>
+          <w:rFonts w:asciiTheme="majorBidi" w:hAnsiTheme="majorBidi" w:cstheme="majorBidi"/>
+          <w:sz w:val="24"/>
+          <w:szCs w:val="24"/>
+        </w:rPr>
+        <w:t xml:space="preserve"> the intricate interactions among many data modalities in an efficient manner. This mission is to provide a contribution to the field of natural language processing (NLP) by demonstrating new, efficient, and effective methods for managing the complex dynamics of multi-modal data by improving the methodological approaches in sentiment analysis. This entails raising the bar for the processing power and analytical depth of NLP models in addition to improving the technical sophistication of sentiment analysis techniques.</w:t>
+      </w:r>
+    </w:p>
+    <w:p>
+      <w:pPr>
+        <w:numPr>
+          <w:ilvl w:val="0"/>
+          <w:numId w:val="8"/>
+        </w:numPr>
+        <w:jc w:val="both"/>
+        <w:rPr>
+          <w:rFonts w:asciiTheme="majorBidi" w:hAnsiTheme="majorBidi" w:cstheme="majorBidi"/>
+          <w:sz w:val="24"/>
+          <w:szCs w:val="24"/>
+        </w:rPr>
+      </w:pPr>
+      <w:r>
+        <w:rPr>
+          <w:rFonts w:asciiTheme="majorBidi" w:hAnsiTheme="majorBidi" w:cstheme="majorBidi"/>
+          <w:b/>
+          <w:bCs/>
+          <w:sz w:val="24"/>
+          <w:szCs w:val="24"/>
+        </w:rPr>
+        <w:t>Derivation of Actionable Insights for E-commerce Stakeholders</w:t>
+      </w:r>
+      <w:r>
+        <w:rPr>
+          <w:rFonts w:asciiTheme="majorBidi" w:hAnsiTheme="majorBidi" w:cstheme="majorBidi"/>
+          <w:sz w:val="24"/>
+          <w:szCs w:val="24"/>
+        </w:rPr>
+        <w:t xml:space="preserve">: </w:t>
+      </w:r>
+      <w:r>
+        <w:rPr>
+          <w:rFonts w:asciiTheme="majorBidi" w:hAnsiTheme="majorBidi" w:cstheme="majorBidi"/>
+          <w:sz w:val="24"/>
+          <w:szCs w:val="24"/>
+        </w:rPr>
+        <w:t xml:space="preserve">This research is dedicated on converting intricate analytical results into useful insights for the e-commerce sector, going beyond theoretical breakthroughs. The objective is to improve consumer satisfaction, uncover deeper product insights, and give e-commerce stakeholders the strategic information they need to make well-informed decisions by </w:t>
+      </w:r>
+      <w:r>
+        <w:rPr>
+          <w:rFonts w:asciiTheme="majorBidi" w:hAnsiTheme="majorBidi" w:cstheme="majorBidi"/>
+          <w:sz w:val="24"/>
+          <w:szCs w:val="24"/>
+        </w:rPr>
+        <w:t>utilizing</w:t>
+      </w:r>
+      <w:r>
+        <w:rPr>
+          <w:rFonts w:asciiTheme="majorBidi" w:hAnsiTheme="majorBidi" w:cstheme="majorBidi"/>
+          <w:sz w:val="24"/>
+          <w:szCs w:val="24"/>
+        </w:rPr>
+        <w:t xml:space="preserve"> sophisticated sentiment analysis algorithms. This goal highlights the research's practical aspect by concentrating on how the better comprehension of customer sentiment may be used to address actual e-commerce problems. The research aims to provide a range of practical solutions that can lead to noticeable increases in customer engagement </w:t>
+      </w:r>
+      <w:r>
+        <w:rPr>
+          <w:rFonts w:asciiTheme="majorBidi" w:hAnsiTheme="majorBidi" w:cstheme="majorBidi"/>
+          <w:sz w:val="24"/>
+          <w:szCs w:val="24"/>
+        </w:rPr>
+        <w:lastRenderedPageBreak/>
+        <w:t>and business performance, from product development and marketing plans to customer service improvements.</w:t>
+      </w:r>
+    </w:p>
+    <w:p>
+      <w:pPr>
+        <w:jc w:val="both"/>
+        <w:rPr>
+          <w:rFonts w:asciiTheme="majorBidi" w:hAnsiTheme="majorBidi" w:cstheme="majorBidi"/>
+          <w:b/>
+          <w:bCs/>
+          <w:sz w:val="24"/>
+          <w:szCs w:val="24"/>
+        </w:rPr>
+      </w:pPr>
+      <w:r>
+        <w:rPr>
+          <w:rFonts w:asciiTheme="majorBidi" w:hAnsiTheme="majorBidi" w:cstheme="majorBidi"/>
+          <w:sz w:val="24"/>
+          <w:szCs w:val="24"/>
+        </w:rPr>
+        <w:t>Together, these goals create a thorough research agenda with the goals of improving the accuracy and depth of emotion recognition, increasing sentiment analysis by integrating multi-modal data, and offering practical insights for the e-commerce industry. By employing this multifaceted strategy, the research hopes to make a substantial contribution to the domains of sentiment analysis and natural language processing, as well as provide useful outcomes for the ever-changing e-commerce industry.</w:t>
+      </w:r>
     </w:p>
     <w:p>
       <w:pPr>
@@ -1032,16 +1364,7 @@
           <w:sz w:val="24"/>
           <w:szCs w:val="24"/>
         </w:rPr>
-        <w:t xml:space="preserve">This study is dedicated to using only publicly accessible data that conforms with Amazon's terms of service and all relevant data protection laws and </w:t>
-      </w:r>
-      <w:r>
-        <w:rPr>
-          <w:rFonts w:asciiTheme="majorBidi" w:hAnsiTheme="majorBidi" w:cstheme="majorBidi"/>
-          <w:sz w:val="24"/>
-          <w:szCs w:val="24"/>
-        </w:rPr>
-        <w:lastRenderedPageBreak/>
-        <w:t>guidelines. It also only uses data that is publicly accessible. This guarantees that the study abides by the platform's policies and the rights of content creators.</w:t>
+        <w:t>This study is dedicated to using only publicly accessible data that conforms with Amazon's terms of service and all relevant data protection laws and guidelines. It also only uses data that is publicly accessible. This guarantees that the study abides by the platform's policies and the rights of content creators.</w:t>
       </w:r>
     </w:p>
     <w:p>
@@ -1091,6 +1414,7 @@
           <w:sz w:val="24"/>
           <w:szCs w:val="24"/>
         </w:rPr>
+        <w:lastRenderedPageBreak/>
         <w:t>In summary, this chapter provides a thorough review of the research design used in this study, including the methods used to collect primary data, define the objectives, define and define the research topic, address validity concerns, and adhere to ethical standards. With this well-thought-out strategy in place, the study hopes to make significant contributions to the fields of natural language processing and e-commerce by conducting an exhaustive and morally sound inquiry into the incorporation of multi-modal data inside sentiment analysis.</w:t>
       </w:r>
     </w:p>
@@ -1203,25 +1527,25 @@
           <w:sz w:val="24"/>
           <w:szCs w:val="24"/>
         </w:rPr>
+        <w:t>Sayeed's work also highlights the increasing significance of customer evaluations in the e-commerce industry, where they help potential customers navigate the multitude of options accessible online and provide firms with feedback. By examining the BERT model in this particular context, the paper establishes a foundation for subsequent investigations that will focus on improving sentiment analysis methods. This will improve our comprehension of consumer attitudes and enable better-informed decision-making within the digital marketplace.</w:t>
+      </w:r>
+    </w:p>
+    <w:p>
+      <w:pPr>
+        <w:jc w:val="both"/>
+        <w:rPr>
+          <w:rFonts w:asciiTheme="majorBidi" w:hAnsiTheme="majorBidi" w:cstheme="majorBidi"/>
+          <w:sz w:val="24"/>
+          <w:szCs w:val="24"/>
+        </w:rPr>
+      </w:pPr>
+      <w:r>
+        <w:rPr>
+          <w:rFonts w:asciiTheme="majorBidi" w:hAnsiTheme="majorBidi" w:cstheme="majorBidi"/>
+          <w:sz w:val="24"/>
+          <w:szCs w:val="24"/>
+        </w:rPr>
         <w:lastRenderedPageBreak/>
-        <w:t>Sayeed's work also highlights the increasing significance of customer evaluations in the e-commerce industry, where they help potential customers navigate the multitude of options accessible online and provide firms with feedback. By examining the BERT model in this particular context, the paper establishes a foundation for subsequent investigations that will focus on improving sentiment analysis methods. This will improve our comprehension of consumer attitudes and enable better-informed decision-making within the digital marketplace.</w:t>
-      </w:r>
-    </w:p>
-    <w:p>
-      <w:pPr>
-        <w:jc w:val="both"/>
-        <w:rPr>
-          <w:rFonts w:asciiTheme="majorBidi" w:hAnsiTheme="majorBidi" w:cstheme="majorBidi"/>
-          <w:sz w:val="24"/>
-          <w:szCs w:val="24"/>
-        </w:rPr>
-      </w:pPr>
-      <w:r>
-        <w:rPr>
-          <w:rFonts w:asciiTheme="majorBidi" w:hAnsiTheme="majorBidi" w:cstheme="majorBidi"/>
-          <w:sz w:val="24"/>
-          <w:szCs w:val="24"/>
-        </w:rPr>
         <w:t>Zhang et al. (2023) provide a thorough investigation aimed at improving Aspect-Based Sentiment Analysis (ABSA) performance via Sentiment-enhanced Pre-Training (SPT) methods. Their work is essential to comprehending the complex dynamics of sentiment analysis, especially in the e-commerce space where a thorough evaluation of customer feedback regarding certain product features is critical.</w:t>
       </w:r>
     </w:p>
@@ -1330,25 +1654,25 @@
           <w:sz w:val="24"/>
           <w:szCs w:val="24"/>
         </w:rPr>
+        <w:t>This methodology is particularly relevant in the context of social media data processing, where emojis are abundant but not always effectively analyzed. The research highlights the critical function of emojis in modeling user behavior and sentiments on social media platforms, citing previous studies where emojis were identified as key features in identifying patterns such as depression among users. This underscores the importance of effectively modeling emojis to capture the diverse and nuanced emotional content they represent.</w:t>
+      </w:r>
+    </w:p>
+    <w:p>
+      <w:pPr>
+        <w:jc w:val="both"/>
+        <w:rPr>
+          <w:rFonts w:asciiTheme="majorBidi" w:hAnsiTheme="majorBidi" w:cstheme="majorBidi"/>
+          <w:sz w:val="24"/>
+          <w:szCs w:val="24"/>
+        </w:rPr>
+      </w:pPr>
+      <w:r>
+        <w:rPr>
+          <w:rFonts w:asciiTheme="majorBidi" w:hAnsiTheme="majorBidi" w:cstheme="majorBidi"/>
+          <w:sz w:val="24"/>
+          <w:szCs w:val="24"/>
+        </w:rPr>
         <w:lastRenderedPageBreak/>
-        <w:t>This methodology is particularly relevant in the context of social media data processing, where emojis are abundant but not always effectively analyzed. The research highlights the critical function of emojis in modeling user behavior and sentiments on social media platforms, citing previous studies where emojis were identified as key features in identifying patterns such as depression among users. This underscores the importance of effectively modeling emojis to capture the diverse and nuanced emotional content they represent.</w:t>
-      </w:r>
-    </w:p>
-    <w:p>
-      <w:pPr>
-        <w:jc w:val="both"/>
-        <w:rPr>
-          <w:rFonts w:asciiTheme="majorBidi" w:hAnsiTheme="majorBidi" w:cstheme="majorBidi"/>
-          <w:sz w:val="24"/>
-          <w:szCs w:val="24"/>
-        </w:rPr>
-      </w:pPr>
-      <w:r>
-        <w:rPr>
-          <w:rFonts w:asciiTheme="majorBidi" w:hAnsiTheme="majorBidi" w:cstheme="majorBidi"/>
-          <w:sz w:val="24"/>
-          <w:szCs w:val="24"/>
-        </w:rPr>
         <w:t>Barry et al.'s work challenges the status quo by proposing a comprehensive framework for emoji analysis that goes beyond mere textual interpretation, thereby offering a more accurate reflection of the emotions and sentiments being expressed. This approach is particularly pertinent to e-commerce platforms, where understanding the full scope of customer feedback, including the emotional undertones conveyed through emojis, can lead to more insightful and nuanced sentiment analysis.</w:t>
       </w:r>
     </w:p>
@@ -1385,25 +1709,7 @@
           <w:sz w:val="24"/>
           <w:szCs w:val="24"/>
         </w:rPr>
-        <w:t xml:space="preserve">Yang et al. (2022) </w:t>
-      </w:r>
-      <w:proofErr w:type="gramStart"/>
-      <w:r>
-        <w:rPr>
-          <w:rFonts w:asciiTheme="majorBidi" w:hAnsiTheme="majorBidi" w:cstheme="majorBidi"/>
-          <w:sz w:val="24"/>
-          <w:szCs w:val="24"/>
-        </w:rPr>
-        <w:t>delve</w:t>
-      </w:r>
-      <w:proofErr w:type="gramEnd"/>
-      <w:r>
-        <w:rPr>
-          <w:rFonts w:asciiTheme="majorBidi" w:hAnsiTheme="majorBidi" w:cstheme="majorBidi"/>
-          <w:sz w:val="24"/>
-          <w:szCs w:val="24"/>
-        </w:rPr>
-        <w:t xml:space="preserve"> into the intricacies of sentiment analysis within microblog comments, recognizing the unique challenges posed by the informal nature and emotional richness of such texts. Their research emphasizes the importance of understanding the nuanced expressions of sentiment, especially when traditional texts are interspersed with emojis, which can significantly alter the perceived sentiment of the message. For instance, a statement like "My stomach hurts I don't want to talk" conveys a clear negative sentiment, whereas a seemingly positive sentence such as "The clothes I ordered arrived and they look beautiful" might express a different sentiment in context, especially when accompanied by emojis.</w:t>
+        <w:t>Yang et al. (2022) delve into the intricacies of sentiment analysis within microblog comments, recognizing the unique challenges posed by the informal nature and emotional richness of such texts. Their research emphasizes the importance of understanding the nuanced expressions of sentiment, especially when traditional texts are interspersed with emojis, which can significantly alter the perceived sentiment of the message. For instance, a statement like "My stomach hurts I don't want to talk" conveys a clear negative sentiment, whereas a seemingly positive sentence such as "The clothes I ordered arrived and they look beautiful" might express a different sentiment in context, especially when accompanied by emojis.</w:t>
       </w:r>
     </w:p>
     <w:p>
@@ -1457,25 +1763,25 @@
           <w:sz w:val="24"/>
           <w:szCs w:val="24"/>
         </w:rPr>
+        <w:t>Liu et al. (2021) tackle the complexities inherent in sentiment analysis, particularly when addressing the diverse syntax and semantics of the Chinese language. Their study highlights the significant role emojis play in digital communication, serving as effective tools for expressing emotions within online texts. To explore this, Liu et al. introduced the CEmo-LSTM model, an innovative approach that integrates emoji embeddings to enhance the accuracy of sentiment analysis algorithms.</w:t>
+      </w:r>
+    </w:p>
+    <w:p>
+      <w:pPr>
+        <w:jc w:val="both"/>
+        <w:rPr>
+          <w:rFonts w:asciiTheme="majorBidi" w:hAnsiTheme="majorBidi" w:cstheme="majorBidi"/>
+          <w:sz w:val="24"/>
+          <w:szCs w:val="24"/>
+        </w:rPr>
+      </w:pPr>
+      <w:r>
+        <w:rPr>
+          <w:rFonts w:asciiTheme="majorBidi" w:hAnsiTheme="majorBidi" w:cstheme="majorBidi"/>
+          <w:sz w:val="24"/>
+          <w:szCs w:val="24"/>
+        </w:rPr>
         <w:lastRenderedPageBreak/>
-        <w:t>Liu et al. (2021) tackle the complexities inherent in sentiment analysis, particularly when addressing the diverse syntax and semantics of the Chinese language. Their study highlights the significant role emojis play in digital communication, serving as effective tools for expressing emotions within online texts. To explore this, Liu et al. introduced the CEmo-LSTM model, an innovative approach that integrates emoji embeddings to enhance the accuracy of sentiment analysis algorithms.</w:t>
-      </w:r>
-    </w:p>
-    <w:p>
-      <w:pPr>
-        <w:jc w:val="both"/>
-        <w:rPr>
-          <w:rFonts w:asciiTheme="majorBidi" w:hAnsiTheme="majorBidi" w:cstheme="majorBidi"/>
-          <w:sz w:val="24"/>
-          <w:szCs w:val="24"/>
-        </w:rPr>
-      </w:pPr>
-      <w:r>
-        <w:rPr>
-          <w:rFonts w:asciiTheme="majorBidi" w:hAnsiTheme="majorBidi" w:cstheme="majorBidi"/>
-          <w:sz w:val="24"/>
-          <w:szCs w:val="24"/>
-        </w:rPr>
         <w:t>Their research methodology involved a series of experiments designed to assess the impact of emojis on sentiment recognition. The study revealed that emojis, when embedded within text, could substantially improve the performance of sentiment analysis algorithms. This finding underscores the value of emojis in clarifying and intensifying the sentiments expressed in online texts, aligning well with the broader objectives of integrating multi-modal data to refine sentiment analysis techniques in e-commerce reviews.</w:t>
       </w:r>
     </w:p>
@@ -1674,8 +1980,44 @@
           <w:sz w:val="24"/>
           <w:szCs w:val="24"/>
         </w:rPr>
+        <w:t xml:space="preserve">Furthermore, the integration of an attention mechanism within the </w:t>
+      </w:r>
+      <w:proofErr w:type="spellStart"/>
+      <w:r>
+        <w:rPr>
+          <w:rFonts w:asciiTheme="majorBidi" w:hAnsiTheme="majorBidi" w:cstheme="majorBidi"/>
+          <w:sz w:val="24"/>
+          <w:szCs w:val="24"/>
+        </w:rPr>
+        <w:t>Softmax</w:t>
+      </w:r>
+      <w:proofErr w:type="spellEnd"/>
+      <w:r>
+        <w:rPr>
+          <w:rFonts w:asciiTheme="majorBidi" w:hAnsiTheme="majorBidi" w:cstheme="majorBidi"/>
+          <w:sz w:val="24"/>
+          <w:szCs w:val="24"/>
+        </w:rPr>
+        <w:t xml:space="preserve"> layer underscores the model's sophistication. By aggregating semantic features and calculating sentiment polarity through a linear weighted sum approach, this mechanism ensures that the model's sentiment classification is not just based on isolated textual fragments but considers the holistic sentiment conveyed across sentence sequences. This sophisticated analysis approach allows for a more nuanced understanding of consumer sentiment, aligning closely with the objectives of providing deeper insights into customer feedback for e-commerce stakeholders​​.</w:t>
+      </w:r>
+    </w:p>
+    <w:p>
+      <w:pPr>
+        <w:jc w:val="both"/>
+        <w:rPr>
+          <w:rFonts w:asciiTheme="majorBidi" w:hAnsiTheme="majorBidi" w:cstheme="majorBidi"/>
+          <w:sz w:val="24"/>
+          <w:szCs w:val="24"/>
+        </w:rPr>
+      </w:pPr>
+      <w:r>
+        <w:rPr>
+          <w:rFonts w:asciiTheme="majorBidi" w:hAnsiTheme="majorBidi" w:cstheme="majorBidi"/>
+          <w:sz w:val="24"/>
+          <w:szCs w:val="24"/>
+        </w:rPr>
         <w:lastRenderedPageBreak/>
-        <w:t xml:space="preserve">Furthermore, the integration of an attention mechanism within the </w:t>
+        <w:t>In sum, the Bert-</w:t>
       </w:r>
       <w:proofErr w:type="spellStart"/>
       <w:r>
@@ -1684,6 +2026,24 @@
           <w:sz w:val="24"/>
           <w:szCs w:val="24"/>
         </w:rPr>
+        <w:t>BiGRU</w:t>
+      </w:r>
+      <w:proofErr w:type="spellEnd"/>
+      <w:r>
+        <w:rPr>
+          <w:rFonts w:asciiTheme="majorBidi" w:hAnsiTheme="majorBidi" w:cstheme="majorBidi"/>
+          <w:sz w:val="24"/>
+          <w:szCs w:val="24"/>
+        </w:rPr>
+        <w:t>-</w:t>
+      </w:r>
+      <w:proofErr w:type="spellStart"/>
+      <w:r>
+        <w:rPr>
+          <w:rFonts w:asciiTheme="majorBidi" w:hAnsiTheme="majorBidi" w:cstheme="majorBidi"/>
+          <w:sz w:val="24"/>
+          <w:szCs w:val="24"/>
+        </w:rPr>
         <w:t>Softmax</w:t>
       </w:r>
       <w:proofErr w:type="spellEnd"/>
@@ -1693,25 +2053,7 @@
           <w:sz w:val="24"/>
           <w:szCs w:val="24"/>
         </w:rPr>
-        <w:t xml:space="preserve"> layer underscores the model's sophistication. By aggregating semantic features and calculating sentiment polarity through a linear weighted sum approach, this mechanism ensures that the model's sentiment classification is not just based on isolated textual fragments but considers the holistic sentiment conveyed across sentence sequences. This sophisticated analysis approach allows for a more nuanced understanding of consumer sentiment, aligning closely with the objectives of providing deeper insights into customer feedback for e-commerce stakeholders​​.</w:t>
-      </w:r>
-    </w:p>
-    <w:p>
-      <w:pPr>
-        <w:jc w:val="both"/>
-        <w:rPr>
-          <w:rFonts w:asciiTheme="majorBidi" w:hAnsiTheme="majorBidi" w:cstheme="majorBidi"/>
-          <w:sz w:val="24"/>
-          <w:szCs w:val="24"/>
-        </w:rPr>
-      </w:pPr>
-      <w:r>
-        <w:rPr>
-          <w:rFonts w:asciiTheme="majorBidi" w:hAnsiTheme="majorBidi" w:cstheme="majorBidi"/>
-          <w:sz w:val="24"/>
-          <w:szCs w:val="24"/>
-        </w:rPr>
-        <w:t>In sum, the Bert-</w:t>
+        <w:t xml:space="preserve"> model represents a significant advancement in sentiment analysis, particularly in the e-commerce domain. Its ability to navigate the complexities of sentiment expression, enhanced by the strategic integration of BERT, </w:t>
       </w:r>
       <w:proofErr w:type="spellStart"/>
       <w:r>
@@ -1729,7 +2071,7 @@
           <w:sz w:val="24"/>
           <w:szCs w:val="24"/>
         </w:rPr>
-        <w:t>-</w:t>
+        <w:t xml:space="preserve">, and </w:t>
       </w:r>
       <w:proofErr w:type="spellStart"/>
       <w:r>
@@ -1747,8 +2089,36 @@
           <w:sz w:val="24"/>
           <w:szCs w:val="24"/>
         </w:rPr>
-        <w:t xml:space="preserve"> model represents a significant advancement in sentiment analysis, particularly in the e-commerce domain. Its ability to navigate the complexities of sentiment expression, enhanced by the strategic integration of BERT, </w:t>
-      </w:r>
+        <w:t xml:space="preserve"> with an attention mechanism, sets a new standard for accuracy and depth in understanding consumer sentiment, paving the way for more targeted and effective e-commerce strategies.</w:t>
+      </w:r>
+    </w:p>
+    <w:p>
+      <w:pPr>
+        <w:jc w:val="both"/>
+        <w:rPr>
+          <w:rFonts w:asciiTheme="majorBidi" w:hAnsiTheme="majorBidi" w:cstheme="majorBidi"/>
+          <w:sz w:val="24"/>
+          <w:szCs w:val="24"/>
+        </w:rPr>
+      </w:pPr>
+      <w:r>
+        <w:rPr>
+          <w:rFonts w:asciiTheme="majorBidi" w:hAnsiTheme="majorBidi" w:cstheme="majorBidi"/>
+          <w:sz w:val="24"/>
+          <w:szCs w:val="24"/>
+        </w:rPr>
+        <w:t>Singh et al. (2022) delve into sentiment analysis on Twitter data by employing LSTM models integrated with emoji embeddings. Their approach includes a dictionary-based method for processing emojis within datasets, emphasizing the significance of advanced pre-processing techniques to ensure the accuracy of sentiment analysis results. This study highlights the critical role of emojis in conveying emotions and sentiments in digital communications, aligning with the broader aim of enhancing sentiment analysis methodologies through the inclusion of multi-modal data sources.</w:t>
+      </w:r>
+    </w:p>
+    <w:p>
+      <w:pPr>
+        <w:jc w:val="both"/>
+        <w:rPr>
+          <w:rFonts w:asciiTheme="majorBidi" w:hAnsiTheme="majorBidi" w:cstheme="majorBidi"/>
+          <w:sz w:val="24"/>
+          <w:szCs w:val="24"/>
+        </w:rPr>
+      </w:pPr>
       <w:proofErr w:type="spellStart"/>
       <w:r>
         <w:rPr>
@@ -1756,7 +2126,7 @@
           <w:sz w:val="24"/>
           <w:szCs w:val="24"/>
         </w:rPr>
-        <w:t>BiGRU</w:t>
+        <w:t>Ahanin</w:t>
       </w:r>
       <w:proofErr w:type="spellEnd"/>
       <w:r>
@@ -1765,7 +2135,43 @@
           <w:sz w:val="24"/>
           <w:szCs w:val="24"/>
         </w:rPr>
-        <w:t xml:space="preserve">, and </w:t>
+        <w:t xml:space="preserve"> et al. (2023) introduce two innovative models for emotion classification tailored to the nuances of Twitter data. The first model employs Word2Vec-based word embeddings, complemented by human-engineered features, emoji and hashtag embeddings, and mood features, leveraging a deep learning algorithm, Bi-LSTM, for training and testing. The second model integrates a transformer-based BERT model with Bi-LSTM to capture the emotional context within text messages, applying similar pre-processing techniques to both models​​.</w:t>
+      </w:r>
+    </w:p>
+    <w:p>
+      <w:pPr>
+        <w:jc w:val="both"/>
+        <w:rPr>
+          <w:rFonts w:asciiTheme="majorBidi" w:hAnsiTheme="majorBidi" w:cstheme="majorBidi"/>
+          <w:sz w:val="24"/>
+          <w:szCs w:val="24"/>
+        </w:rPr>
+      </w:pPr>
+      <w:r>
+        <w:rPr>
+          <w:rFonts w:asciiTheme="majorBidi" w:hAnsiTheme="majorBidi" w:cstheme="majorBidi"/>
+          <w:sz w:val="24"/>
+          <w:szCs w:val="24"/>
+        </w:rPr>
+        <w:t>The study emphasizes the importance of data augmentation in NLP, particularly when annotated data is scarce and costly. By employing techniques such as modifying the input sequence through deletion, swapping, or inserting words, the researchers were able to enhance the dataset synthetically. This approach mirrors augmentation strategies in computer vision, albeit adapted to the linguistic complexities of NLP, showcasing sentences before and after augmentation to illustrate the method's effectiveness​​.</w:t>
+      </w:r>
+    </w:p>
+    <w:p>
+      <w:pPr>
+        <w:jc w:val="both"/>
+        <w:rPr>
+          <w:rFonts w:asciiTheme="majorBidi" w:hAnsiTheme="majorBidi" w:cstheme="majorBidi"/>
+          <w:sz w:val="24"/>
+          <w:szCs w:val="24"/>
+        </w:rPr>
+      </w:pPr>
+      <w:r>
+        <w:rPr>
+          <w:rFonts w:asciiTheme="majorBidi" w:hAnsiTheme="majorBidi" w:cstheme="majorBidi"/>
+          <w:sz w:val="24"/>
+          <w:szCs w:val="24"/>
+        </w:rPr>
+        <w:t xml:space="preserve">Furthermore, </w:t>
       </w:r>
       <w:proofErr w:type="spellStart"/>
       <w:r>
@@ -1774,7 +2180,7 @@
           <w:sz w:val="24"/>
           <w:szCs w:val="24"/>
         </w:rPr>
-        <w:t>Softmax</w:t>
+        <w:t>Ahanin</w:t>
       </w:r>
       <w:proofErr w:type="spellEnd"/>
       <w:r>
@@ -1783,54 +2189,26 @@
           <w:sz w:val="24"/>
           <w:szCs w:val="24"/>
         </w:rPr>
-        <w:t xml:space="preserve"> with an attention mechanism, sets a new standard for accuracy and depth in understanding consumer sentiment, paving the way for more targeted and effective e-commerce strategies.</w:t>
-      </w:r>
-    </w:p>
-    <w:p>
-      <w:pPr>
-        <w:jc w:val="both"/>
-        <w:rPr>
-          <w:rFonts w:asciiTheme="majorBidi" w:hAnsiTheme="majorBidi" w:cstheme="majorBidi"/>
-          <w:sz w:val="24"/>
-          <w:szCs w:val="24"/>
-        </w:rPr>
-      </w:pPr>
-      <w:r>
-        <w:rPr>
-          <w:rFonts w:asciiTheme="majorBidi" w:hAnsiTheme="majorBidi" w:cstheme="majorBidi"/>
-          <w:sz w:val="24"/>
-          <w:szCs w:val="24"/>
-        </w:rPr>
-        <w:t xml:space="preserve">Singh et al. (2022) </w:t>
-      </w:r>
-      <w:proofErr w:type="gramStart"/>
-      <w:r>
-        <w:rPr>
-          <w:rFonts w:asciiTheme="majorBidi" w:hAnsiTheme="majorBidi" w:cstheme="majorBidi"/>
-          <w:sz w:val="24"/>
-          <w:szCs w:val="24"/>
-        </w:rPr>
-        <w:t>delve</w:t>
-      </w:r>
-      <w:proofErr w:type="gramEnd"/>
-      <w:r>
-        <w:rPr>
-          <w:rFonts w:asciiTheme="majorBidi" w:hAnsiTheme="majorBidi" w:cstheme="majorBidi"/>
-          <w:sz w:val="24"/>
-          <w:szCs w:val="24"/>
-        </w:rPr>
-        <w:t xml:space="preserve"> into sentiment analysis on Twitter data by employing LSTM models integrated with emoji embeddings. Their approach includes a dictionary-based method for processing emojis within datasets, emphasizing the significance of advanced pre-processing techniques to ensure the accuracy of sentiment analysis results. This study highlights the critical role of emojis in conveying emotions and sentiments in digital communications, aligning with the broader aim of enhancing sentiment analysis methodologies through the inclusion of multi-modal data sources.</w:t>
-      </w:r>
-    </w:p>
-    <w:p>
-      <w:pPr>
-        <w:jc w:val="both"/>
-        <w:rPr>
-          <w:rFonts w:asciiTheme="majorBidi" w:hAnsiTheme="majorBidi" w:cstheme="majorBidi"/>
-          <w:sz w:val="24"/>
-          <w:szCs w:val="24"/>
-        </w:rPr>
-      </w:pPr>
+        <w:t xml:space="preserve"> et al. address a common limitation in deep learning approaches such as LSTM and BERT: their partial reliance on prior knowledge about negation cues for detecting polarity inference. Their methodology aims to identify negation shifts without the need for such prior knowledge, thereby enhancing the model's ability to understand nuanced emotional expressions within text, a significant step forward in emotion classification research​​.</w:t>
+      </w:r>
+    </w:p>
+    <w:p>
+      <w:pPr>
+        <w:jc w:val="both"/>
+        <w:rPr>
+          <w:rFonts w:asciiTheme="majorBidi" w:hAnsiTheme="majorBidi" w:cstheme="majorBidi"/>
+          <w:sz w:val="24"/>
+          <w:szCs w:val="24"/>
+        </w:rPr>
+      </w:pPr>
+      <w:r>
+        <w:rPr>
+          <w:rFonts w:asciiTheme="majorBidi" w:hAnsiTheme="majorBidi" w:cstheme="majorBidi"/>
+          <w:sz w:val="24"/>
+          <w:szCs w:val="24"/>
+        </w:rPr>
+        <w:t xml:space="preserve">The literature review chapter delves into a range of pioneering studies that collectively underscore the evolving landscape of sentiment and emotion analysis within digital communications, particularly in the context of e-commerce reviews. From the nuanced exploration of BERT's capabilities in handling complex emotional expressions in Sayeed's (2023) work to the innovative integration of emoji embeddings by Barry et al. (2021), each study contributes to a deeper understanding of the multifaceted nature of sentiment analysis. The advancements in aspect-based sentiment analysis by Zhang et al. (2023), the exploration of LSTM models by Singh et al. (2022), and the methodological innovations presented by Liu et al. (2020 &amp; 2021), alongside the comparative analysis of deep learning models by </w:t>
+      </w:r>
       <w:proofErr w:type="spellStart"/>
       <w:r>
         <w:rPr>
@@ -1847,80 +2225,18 @@
           <w:sz w:val="24"/>
           <w:szCs w:val="24"/>
         </w:rPr>
-        <w:t xml:space="preserve"> et al. (2023) introduce two innovative models for emotion classification tailored to the nuances of Twitter data. The first model employs Word2Vec-based word embeddings, complemented by human-engineered features, emoji and hashtag embeddings, and mood features, leveraging a deep learning algorithm, Bi-LSTM, for training and testing. The second model integrates a transformer-based BERT model with Bi-LSTM to capture the emotional context within text messages, applying similar pre-processing techniques to both models​​.</w:t>
-      </w:r>
-    </w:p>
-    <w:p>
-      <w:pPr>
-        <w:jc w:val="both"/>
-        <w:rPr>
-          <w:rFonts w:asciiTheme="majorBidi" w:hAnsiTheme="majorBidi" w:cstheme="majorBidi"/>
-          <w:sz w:val="24"/>
-          <w:szCs w:val="24"/>
-        </w:rPr>
-      </w:pPr>
-      <w:r>
-        <w:rPr>
-          <w:rFonts w:asciiTheme="majorBidi" w:hAnsiTheme="majorBidi" w:cstheme="majorBidi"/>
-          <w:sz w:val="24"/>
-          <w:szCs w:val="24"/>
-        </w:rPr>
-        <w:t>The study emphasizes the importance of data augmentation in NLP, particularly when annotated data is scarce and costly. By employing techniques such as modifying the input sequence through deletion, swapping, or inserting words, the researchers were able to enhance the dataset synthetically. This approach mirrors augmentation strategies in computer vision, albeit adapted to the linguistic complexities of NLP, showcasing sentences before and after augmentation to illustrate the method's effectiveness​​.</w:t>
-      </w:r>
-    </w:p>
-    <w:p>
-      <w:pPr>
-        <w:jc w:val="both"/>
-        <w:rPr>
-          <w:rFonts w:asciiTheme="majorBidi" w:hAnsiTheme="majorBidi" w:cstheme="majorBidi"/>
-          <w:sz w:val="24"/>
-          <w:szCs w:val="24"/>
-        </w:rPr>
-      </w:pPr>
-      <w:r>
-        <w:rPr>
-          <w:rFonts w:asciiTheme="majorBidi" w:hAnsiTheme="majorBidi" w:cstheme="majorBidi"/>
-          <w:sz w:val="24"/>
-          <w:szCs w:val="24"/>
-        </w:rPr>
-        <w:t xml:space="preserve">Furthermore, </w:t>
-      </w:r>
-      <w:proofErr w:type="spellStart"/>
-      <w:r>
-        <w:rPr>
-          <w:rFonts w:asciiTheme="majorBidi" w:hAnsiTheme="majorBidi" w:cstheme="majorBidi"/>
-          <w:sz w:val="24"/>
-          <w:szCs w:val="24"/>
-        </w:rPr>
-        <w:t>Ahanin</w:t>
-      </w:r>
-      <w:proofErr w:type="spellEnd"/>
-      <w:r>
-        <w:rPr>
-          <w:rFonts w:asciiTheme="majorBidi" w:hAnsiTheme="majorBidi" w:cstheme="majorBidi"/>
-          <w:sz w:val="24"/>
-          <w:szCs w:val="24"/>
-        </w:rPr>
-        <w:t xml:space="preserve"> et al. address a common limitation in deep learning approaches such as LSTM and BERT: their partial reliance on prior knowledge about negation cues for detecting polarity inference. Their methodology aims to identify negation shifts without the need for such prior knowledge, thereby enhancing the model's ability to understand nuanced emotional expressions within text, a significant step forward in emotion classification research​​.</w:t>
-      </w:r>
-    </w:p>
-    <w:p>
-      <w:pPr>
-        <w:jc w:val="both"/>
-        <w:rPr>
-          <w:rFonts w:asciiTheme="majorBidi" w:hAnsiTheme="majorBidi" w:cstheme="majorBidi"/>
-          <w:sz w:val="24"/>
-          <w:szCs w:val="24"/>
-        </w:rPr>
-      </w:pPr>
-      <w:r>
-        <w:rPr>
-          <w:rFonts w:asciiTheme="majorBidi" w:hAnsiTheme="majorBidi" w:cstheme="majorBidi"/>
-          <w:sz w:val="24"/>
-          <w:szCs w:val="24"/>
-        </w:rPr>
-        <w:t xml:space="preserve">The literature review chapter delves into a range of pioneering studies that collectively underscore the evolving landscape of sentiment and emotion analysis within digital communications, particularly in the context of e-commerce reviews. From the nuanced exploration of BERT's capabilities in handling complex emotional expressions in Sayeed's </w:t>
-      </w:r>
+        <w:t xml:space="preserve"> et al. (2023), collectively highlight the importance of integrating multi-modal data and advanced computational techniques to enhance the accuracy and depth of sentiment analysis.</w:t>
+      </w:r>
+    </w:p>
+    <w:p>
+      <w:pPr>
+        <w:jc w:val="both"/>
+        <w:rPr>
+          <w:rFonts w:asciiTheme="majorBidi" w:hAnsiTheme="majorBidi" w:cstheme="majorBidi"/>
+          <w:sz w:val="24"/>
+          <w:szCs w:val="24"/>
+        </w:rPr>
+      </w:pPr>
       <w:r>
         <w:rPr>
           <w:rFonts w:asciiTheme="majorBidi" w:hAnsiTheme="majorBidi" w:cstheme="majorBidi"/>
@@ -1928,42 +2244,6 @@
           <w:szCs w:val="24"/>
         </w:rPr>
         <w:lastRenderedPageBreak/>
-        <w:t xml:space="preserve">(2023) work to the innovative integration of emoji embeddings by Barry et al. (2021), each study contributes to a deeper understanding of the multifaceted nature of sentiment analysis. The advancements in aspect-based sentiment analysis by Zhang et al. (2023), the exploration of LSTM models by Singh et al. (2022), and the methodological innovations presented by Liu et al. (2020 &amp; 2021), alongside the comparative analysis of deep learning models by </w:t>
-      </w:r>
-      <w:proofErr w:type="spellStart"/>
-      <w:r>
-        <w:rPr>
-          <w:rFonts w:asciiTheme="majorBidi" w:hAnsiTheme="majorBidi" w:cstheme="majorBidi"/>
-          <w:sz w:val="24"/>
-          <w:szCs w:val="24"/>
-        </w:rPr>
-        <w:t>Ahanin</w:t>
-      </w:r>
-      <w:proofErr w:type="spellEnd"/>
-      <w:r>
-        <w:rPr>
-          <w:rFonts w:asciiTheme="majorBidi" w:hAnsiTheme="majorBidi" w:cstheme="majorBidi"/>
-          <w:sz w:val="24"/>
-          <w:szCs w:val="24"/>
-        </w:rPr>
-        <w:t xml:space="preserve"> et al. (2023), collectively highlight the importance of integrating multi-modal data and advanced computational techniques to enhance the accuracy and depth of sentiment analysis.</w:t>
-      </w:r>
-    </w:p>
-    <w:p>
-      <w:pPr>
-        <w:jc w:val="both"/>
-        <w:rPr>
-          <w:rFonts w:asciiTheme="majorBidi" w:hAnsiTheme="majorBidi" w:cstheme="majorBidi"/>
-          <w:sz w:val="24"/>
-          <w:szCs w:val="24"/>
-        </w:rPr>
-      </w:pPr>
-      <w:r>
-        <w:rPr>
-          <w:rFonts w:asciiTheme="majorBidi" w:hAnsiTheme="majorBidi" w:cstheme="majorBidi"/>
-          <w:sz w:val="24"/>
-          <w:szCs w:val="24"/>
-        </w:rPr>
         <w:t>These studies not only address the inherent challenges in accurately classifying sentiments and emotions in textual data but also pave the way for methodological advancements that align with the primary objectives of this research. By integrating diverse data modalities, such as text, emojis, star ratings, and total votes, and employing sophisticated models like BERT, Bi-LSTM, and deep learning algorithms, the reviewed literature lays a solid foundation for advancing sentiment analysis methodologies. This, in turn, promises to offer actionable insights for e-commerce stakeholders, enabling a more nuanced understanding of consumer feedback, which is crucial for enhancing product insights and customer satisfaction in the digital marketplace.</w:t>
       </w:r>
     </w:p>
@@ -2222,7 +2502,6 @@
           <w:sz w:val="24"/>
           <w:szCs w:val="24"/>
         </w:rPr>
-        <w:lastRenderedPageBreak/>
         <w:t>Emoji Processing:</w:t>
       </w:r>
       <w:r>
@@ -2305,6 +2584,7 @@
           <w:sz w:val="24"/>
           <w:szCs w:val="24"/>
         </w:rPr>
+        <w:lastRenderedPageBreak/>
         <w:t>Comparative Analysis:</w:t>
       </w:r>
       <w:r>
@@ -2561,25 +2841,7 @@
           <w:sz w:val="24"/>
           <w:szCs w:val="24"/>
         </w:rPr>
-        <w:t xml:space="preserve">This section </w:t>
-      </w:r>
-      <w:proofErr w:type="gramStart"/>
-      <w:r>
-        <w:rPr>
-          <w:rFonts w:asciiTheme="majorBidi" w:hAnsiTheme="majorBidi" w:cstheme="majorBidi"/>
-          <w:sz w:val="24"/>
-          <w:szCs w:val="24"/>
-        </w:rPr>
-        <w:t>describe</w:t>
-      </w:r>
-      <w:proofErr w:type="gramEnd"/>
-      <w:r>
-        <w:rPr>
-          <w:rFonts w:asciiTheme="majorBidi" w:hAnsiTheme="majorBidi" w:cstheme="majorBidi"/>
-          <w:sz w:val="24"/>
-          <w:szCs w:val="24"/>
-        </w:rPr>
-        <w:t xml:space="preserve"> the important steps taken during the data preparation phase, which includes data collection, data preprocessing, data annotation, and generating final labels using a combination approach. </w:t>
+        <w:t xml:space="preserve">This section describe the important steps taken during the data preparation phase, which includes data collection, data preprocessing, data annotation, and generating final labels using a combination approach. </w:t>
       </w:r>
     </w:p>
     <w:p>
@@ -2619,43 +2881,43 @@
           <w:sz w:val="24"/>
           <w:szCs w:val="24"/>
         </w:rPr>
+        <w:t xml:space="preserve">In natural language processing activities like sentiment analysis, text preparation is a vital stage. In this work, data cleaned and normalized the raw text data gathered from the Amazon Product Reviews dataset using a number of text preparation approaches. Python was used to implement the preprocessing processes, together with its NLTK, </w:t>
+      </w:r>
+      <w:proofErr w:type="spellStart"/>
+      <w:r>
+        <w:rPr>
+          <w:rFonts w:asciiTheme="majorBidi" w:hAnsiTheme="majorBidi" w:cstheme="majorBidi"/>
+          <w:sz w:val="24"/>
+          <w:szCs w:val="24"/>
+        </w:rPr>
+        <w:t>spaCy</w:t>
+      </w:r>
+      <w:proofErr w:type="spellEnd"/>
+      <w:r>
+        <w:rPr>
+          <w:rFonts w:asciiTheme="majorBidi" w:hAnsiTheme="majorBidi" w:cstheme="majorBidi"/>
+          <w:sz w:val="24"/>
+          <w:szCs w:val="24"/>
+        </w:rPr>
+        <w:t>, emoji, and scikit-learn packages.</w:t>
+      </w:r>
+    </w:p>
+    <w:p>
+      <w:pPr>
+        <w:jc w:val="both"/>
+        <w:rPr>
+          <w:rFonts w:asciiTheme="majorBidi" w:hAnsiTheme="majorBidi" w:cstheme="majorBidi"/>
+          <w:sz w:val="24"/>
+          <w:szCs w:val="24"/>
+        </w:rPr>
+      </w:pPr>
+      <w:r>
+        <w:rPr>
+          <w:rFonts w:asciiTheme="majorBidi" w:hAnsiTheme="majorBidi" w:cstheme="majorBidi"/>
+          <w:sz w:val="24"/>
+          <w:szCs w:val="24"/>
+        </w:rPr>
         <w:lastRenderedPageBreak/>
-        <w:t xml:space="preserve">In natural language processing activities like sentiment analysis, text preparation is a vital stage. In this work, data cleaned and normalized the raw text data gathered from the Amazon Product Reviews dataset using a number of text preparation approaches. Python was used to implement the preprocessing processes, together with its NLTK, </w:t>
-      </w:r>
-      <w:proofErr w:type="spellStart"/>
-      <w:r>
-        <w:rPr>
-          <w:rFonts w:asciiTheme="majorBidi" w:hAnsiTheme="majorBidi" w:cstheme="majorBidi"/>
-          <w:sz w:val="24"/>
-          <w:szCs w:val="24"/>
-        </w:rPr>
-        <w:t>spaCy</w:t>
-      </w:r>
-      <w:proofErr w:type="spellEnd"/>
-      <w:r>
-        <w:rPr>
-          <w:rFonts w:asciiTheme="majorBidi" w:hAnsiTheme="majorBidi" w:cstheme="majorBidi"/>
-          <w:sz w:val="24"/>
-          <w:szCs w:val="24"/>
-        </w:rPr>
-        <w:t>, emoji, and scikit-learn packages.</w:t>
-      </w:r>
-    </w:p>
-    <w:p>
-      <w:pPr>
-        <w:jc w:val="both"/>
-        <w:rPr>
-          <w:rFonts w:asciiTheme="majorBidi" w:hAnsiTheme="majorBidi" w:cstheme="majorBidi"/>
-          <w:sz w:val="24"/>
-          <w:szCs w:val="24"/>
-        </w:rPr>
-      </w:pPr>
-      <w:r>
-        <w:rPr>
-          <w:rFonts w:asciiTheme="majorBidi" w:hAnsiTheme="majorBidi" w:cstheme="majorBidi"/>
-          <w:sz w:val="24"/>
-          <w:szCs w:val="24"/>
-        </w:rPr>
         <w:t>The text has been lemmatized, user mentions and URLs have been removed, emojis have been compressed to a single word, punctuation and digits have been eliminated, all text has been converted to lowercase, the HTML tag has been removed, stop words have been eliminated, and the text has been removed from punctuation. The final product is a cleaned-up version of the original text, which may be utilized as input into a text classification model for data annotation.</w:t>
       </w:r>
     </w:p>
@@ -2796,16 +3058,7 @@
           <w:sz w:val="24"/>
           <w:szCs w:val="24"/>
         </w:rPr>
-        <w:t xml:space="preserve">The collected reviews were initially labelled using a polarity score-based approach. The VADER (Valence Aware Dictionary and Sentiment Reasoner) tool was used to determine the polarity score for each review. Based on the polarity score, reviews were categorized into one of five groups: efficacy, contentment, uncertainty, dissatisfaction, or side effects. Reviews were categorized as effective or fulfilling based on their high polarity score, and unsatisfactory or having unwanted side effects based on their low polarity score. Reviews with a neutral polarity </w:t>
-      </w:r>
-      <w:r>
-        <w:rPr>
-          <w:rFonts w:asciiTheme="majorBidi" w:hAnsiTheme="majorBidi" w:cstheme="majorBidi"/>
-          <w:sz w:val="24"/>
-          <w:szCs w:val="24"/>
-        </w:rPr>
-        <w:lastRenderedPageBreak/>
-        <w:t>rating were classified as uncertain. This approach made it quick and simple to label the reviews, but it wasn't always able to properly capture their intricacies.</w:t>
+        <w:t>The collected reviews were initially labelled using a polarity score-based approach. The VADER (Valence Aware Dictionary and Sentiment Reasoner) tool was used to determine the polarity score for each review. Based on the polarity score, reviews were categorized into one of five groups: efficacy, contentment, uncertainty, dissatisfaction, or side effects. Reviews were categorized as effective or fulfilling based on their high polarity score, and unsatisfactory or having unwanted side effects based on their low polarity score. Reviews with a neutral polarity rating were classified as uncertain. This approach made it quick and simple to label the reviews, but it wasn't always able to properly capture their intricacies.</w:t>
       </w:r>
     </w:p>
     <w:p>
@@ -2845,6 +3098,7 @@
           <w:sz w:val="24"/>
           <w:szCs w:val="24"/>
         </w:rPr>
+        <w:lastRenderedPageBreak/>
         <w:t>The data was split into labeled (star rating score) and unlabeled sets to facilitate this process. Logistic regression, random forest, and gradient boosting classifiers from the scikit-learn package were then utilized to train and test the models. More specifically, the labeled data was vectorized using TF-IDF vectorization, an active learner was initialized, and the most ambiguous samples were chosen for labeling using the uncertainty sampling technique. The selected samples were then labeled, added to the labeled set, and uncertainty scores for the selected samples were calculated. This procedure was repeated in other contexts. The model was then trained using this freshly labeled data after vectorization of the labeled data. The test data and the remaining unlabeled data had their labels predicted using the trained model. The summary of accuracy for different settings is shown in table 1.</w:t>
       </w:r>
     </w:p>
@@ -4315,16 +4569,7 @@
           <w:sz w:val="24"/>
           <w:szCs w:val="24"/>
         </w:rPr>
-        <w:t xml:space="preserve">” has large number of satisfaction reviews, </w:t>
-      </w:r>
-      <w:r>
-        <w:rPr>
-          <w:rFonts w:asciiTheme="majorBidi" w:hAnsiTheme="majorBidi" w:cstheme="majorBidi"/>
-          <w:sz w:val="24"/>
-          <w:szCs w:val="24"/>
-        </w:rPr>
-        <w:lastRenderedPageBreak/>
-        <w:t>“</w:t>
+        <w:t>” has large number of satisfaction reviews, “</w:t>
       </w:r>
       <w:r>
         <w:rPr>
@@ -4390,6 +4635,7 @@
                 <w:sz w:val="24"/>
                 <w:szCs w:val="24"/>
               </w:rPr>
+              <w:lastRenderedPageBreak/>
               <w:t>Classes</w:t>
             </w:r>
           </w:p>
@@ -5572,16 +5818,7 @@
           <w:sz w:val="24"/>
           <w:szCs w:val="24"/>
         </w:rPr>
-        <w:t xml:space="preserve">The exploration of sentiment analysis within Amazon product reviews unfolds through a series of methodically structured experiments, each building upon the insights garnered from its predecessors to deepen our understanding of how textual and non-verbal cues collectively shape sentiment interpretation. Starting with a foundational analysis leveraging the Bidirectional Encoder Representations from Transformers (BERT) model to dissect the textual nuances of customer feedback, this study progressively integrates emojis—a potent form of non-verbal communication—thereby enriching the sentiment analysis framework. The culmination of this research journey is a comprehensive, multi-feature model that not only synthesizes textual </w:t>
-      </w:r>
-      <w:r>
-        <w:rPr>
-          <w:rFonts w:asciiTheme="majorBidi" w:hAnsiTheme="majorBidi" w:cstheme="majorBidi"/>
-          <w:sz w:val="24"/>
-          <w:szCs w:val="24"/>
-        </w:rPr>
-        <w:lastRenderedPageBreak/>
-        <w:t>content and emojis but also incorporates additional dimensions such as star ratings and total votes, offering a holistic view of consumer sentiment. This sequential, layered approach mirrors the complexity of human communication, unveiling the intricate interplay between various modes of expression in e-commerce settings.</w:t>
+        <w:t>The exploration of sentiment analysis within Amazon product reviews unfolds through a series of methodically structured experiments, each building upon the insights garnered from its predecessors to deepen our understanding of how textual and non-verbal cues collectively shape sentiment interpretation. Starting with a foundational analysis leveraging the Bidirectional Encoder Representations from Transformers (BERT) model to dissect the textual nuances of customer feedback, this study progressively integrates emojis—a potent form of non-verbal communication—thereby enriching the sentiment analysis framework. The culmination of this research journey is a comprehensive, multi-feature model that not only synthesizes textual content and emojis but also incorporates additional dimensions such as star ratings and total votes, offering a holistic view of consumer sentiment. This sequential, layered approach mirrors the complexity of human communication, unveiling the intricate interplay between various modes of expression in e-commerce settings.</w:t>
       </w:r>
     </w:p>
     <w:p>
@@ -5603,6 +5840,7 @@
           <w:sz w:val="24"/>
           <w:szCs w:val="24"/>
         </w:rPr>
+        <w:lastRenderedPageBreak/>
         <w:t>Experiment 1: Text-Based Sentiment Analysis Using BERT</w:t>
       </w:r>
     </w:p>
@@ -10840,6 +11078,119 @@
       </w:pPr>
     </w:lvl>
   </w:abstractNum>
+  <w:abstractNum w:abstractNumId="7" w15:restartNumberingAfterBreak="0">
+    <w:nsid w:val="7ABF3C38"/>
+    <w:multiLevelType w:val="multilevel"/>
+    <w:tmpl w:val="FDA8CC92"/>
+    <w:lvl w:ilvl="0">
+      <w:start w:val="1"/>
+      <w:numFmt w:val="decimal"/>
+      <w:lvlText w:val="%1."/>
+      <w:lvlJc w:val="left"/>
+      <w:pPr>
+        <w:tabs>
+          <w:tab w:val="num" w:pos="720"/>
+        </w:tabs>
+        <w:ind w:left="720" w:hanging="360"/>
+      </w:pPr>
+    </w:lvl>
+    <w:lvl w:ilvl="1" w:tentative="1">
+      <w:start w:val="1"/>
+      <w:numFmt w:val="decimal"/>
+      <w:lvlText w:val="%2."/>
+      <w:lvlJc w:val="left"/>
+      <w:pPr>
+        <w:tabs>
+          <w:tab w:val="num" w:pos="1440"/>
+        </w:tabs>
+        <w:ind w:left="1440" w:hanging="360"/>
+      </w:pPr>
+    </w:lvl>
+    <w:lvl w:ilvl="2" w:tentative="1">
+      <w:start w:val="1"/>
+      <w:numFmt w:val="decimal"/>
+      <w:lvlText w:val="%3."/>
+      <w:lvlJc w:val="left"/>
+      <w:pPr>
+        <w:tabs>
+          <w:tab w:val="num" w:pos="2160"/>
+        </w:tabs>
+        <w:ind w:left="2160" w:hanging="360"/>
+      </w:pPr>
+    </w:lvl>
+    <w:lvl w:ilvl="3" w:tentative="1">
+      <w:start w:val="1"/>
+      <w:numFmt w:val="decimal"/>
+      <w:lvlText w:val="%4."/>
+      <w:lvlJc w:val="left"/>
+      <w:pPr>
+        <w:tabs>
+          <w:tab w:val="num" w:pos="2880"/>
+        </w:tabs>
+        <w:ind w:left="2880" w:hanging="360"/>
+      </w:pPr>
+    </w:lvl>
+    <w:lvl w:ilvl="4" w:tentative="1">
+      <w:start w:val="1"/>
+      <w:numFmt w:val="decimal"/>
+      <w:lvlText w:val="%5."/>
+      <w:lvlJc w:val="left"/>
+      <w:pPr>
+        <w:tabs>
+          <w:tab w:val="num" w:pos="3600"/>
+        </w:tabs>
+        <w:ind w:left="3600" w:hanging="360"/>
+      </w:pPr>
+    </w:lvl>
+    <w:lvl w:ilvl="5" w:tentative="1">
+      <w:start w:val="1"/>
+      <w:numFmt w:val="decimal"/>
+      <w:lvlText w:val="%6."/>
+      <w:lvlJc w:val="left"/>
+      <w:pPr>
+        <w:tabs>
+          <w:tab w:val="num" w:pos="4320"/>
+        </w:tabs>
+        <w:ind w:left="4320" w:hanging="360"/>
+      </w:pPr>
+    </w:lvl>
+    <w:lvl w:ilvl="6" w:tentative="1">
+      <w:start w:val="1"/>
+      <w:numFmt w:val="decimal"/>
+      <w:lvlText w:val="%7."/>
+      <w:lvlJc w:val="left"/>
+      <w:pPr>
+        <w:tabs>
+          <w:tab w:val="num" w:pos="5040"/>
+        </w:tabs>
+        <w:ind w:left="5040" w:hanging="360"/>
+      </w:pPr>
+    </w:lvl>
+    <w:lvl w:ilvl="7" w:tentative="1">
+      <w:start w:val="1"/>
+      <w:numFmt w:val="decimal"/>
+      <w:lvlText w:val="%8."/>
+      <w:lvlJc w:val="left"/>
+      <w:pPr>
+        <w:tabs>
+          <w:tab w:val="num" w:pos="5760"/>
+        </w:tabs>
+        <w:ind w:left="5760" w:hanging="360"/>
+      </w:pPr>
+    </w:lvl>
+    <w:lvl w:ilvl="8" w:tentative="1">
+      <w:start w:val="1"/>
+      <w:numFmt w:val="decimal"/>
+      <w:lvlText w:val="%9."/>
+      <w:lvlJc w:val="left"/>
+      <w:pPr>
+        <w:tabs>
+          <w:tab w:val="num" w:pos="6480"/>
+        </w:tabs>
+        <w:ind w:left="6480" w:hanging="360"/>
+      </w:pPr>
+    </w:lvl>
+  </w:abstractNum>
   <w:num w:numId="1" w16cid:durableId="354620257">
     <w:abstractNumId w:val="1"/>
   </w:num>
@@ -10860,6 +11211,9 @@
   </w:num>
   <w:num w:numId="7" w16cid:durableId="1033194027">
     <w:abstractNumId w:val="2"/>
+  </w:num>
+  <w:num w:numId="8" w16cid:durableId="160972000">
+    <w:abstractNumId w:val="7"/>
   </w:num>
 </w:numbering>
 </file>

</xml_diff>